<commit_message>
modified exam.views、 updated requirements for linux deployment
</commit_message>
<xml_diff>
--- a/media/user_2014051901/测试.docx
+++ b/media/user_2014051901/测试.docx
@@ -6,113 +6,111 @@
       <w:pPr>
         <w:jc w:val="center"/>
         <w:rPr>
-          <w:rFonts w:ascii="华文中宋" w:eastAsia="华文中宋" w:hAnsi="华文中宋"/>
+          <w:rFonts w:ascii="STZhongsong" w:eastAsia="STZhongsong" w:hAnsi="STZhongsong"/>
           <w:sz w:val="18"/>
         </w:rPr>
       </w:pPr>
       <w:r>
         <w:rPr>
-          <w:rFonts w:ascii="华文中宋" w:eastAsia="华文中宋" w:hAnsi="华文中宋" w:hint="eastAsia"/>
+          <w:rFonts w:ascii="STZhongsong" w:eastAsia="STZhongsong" w:hAnsi="STZhongsong" w:hint="eastAsia"/>
           <w:sz w:val="44"/>
         </w:rPr>
         <w:t xml:space="preserve">暨 </w:t>
       </w:r>
       <w:r>
         <w:rPr>
-          <w:rFonts w:ascii="华文中宋" w:eastAsia="华文中宋" w:hAnsi="华文中宋"/>
+          <w:rFonts w:ascii="STZhongsong" w:eastAsia="STZhongsong" w:hAnsi="STZhongsong"/>
           <w:sz w:val="44"/>
         </w:rPr>
         <w:t xml:space="preserve"> </w:t>
       </w:r>
       <w:r>
         <w:rPr>
-          <w:rFonts w:ascii="华文中宋" w:eastAsia="华文中宋" w:hAnsi="华文中宋" w:hint="eastAsia"/>
+          <w:rFonts w:ascii="STZhongsong" w:eastAsia="STZhongsong" w:hAnsi="STZhongsong" w:hint="eastAsia"/>
           <w:sz w:val="44"/>
         </w:rPr>
         <w:t>南</w:t>
       </w:r>
       <w:r>
         <w:rPr>
-          <w:rFonts w:ascii="华文中宋" w:eastAsia="华文中宋" w:hAnsi="华文中宋"/>
+          <w:rFonts w:ascii="STZhongsong" w:eastAsia="STZhongsong" w:hAnsi="STZhongsong"/>
           <w:sz w:val="44"/>
         </w:rPr>
         <w:t xml:space="preserve"> </w:t>
       </w:r>
       <w:r>
         <w:rPr>
-          <w:rFonts w:ascii="华文中宋" w:eastAsia="华文中宋" w:hAnsi="华文中宋" w:hint="eastAsia"/>
+          <w:rFonts w:ascii="STZhongsong" w:eastAsia="STZhongsong" w:hAnsi="STZhongsong" w:hint="eastAsia"/>
           <w:sz w:val="44"/>
         </w:rPr>
         <w:t xml:space="preserve"> 大</w:t>
       </w:r>
       <w:r>
         <w:rPr>
-          <w:rFonts w:ascii="华文中宋" w:eastAsia="华文中宋" w:hAnsi="华文中宋"/>
+          <w:rFonts w:ascii="STZhongsong" w:eastAsia="STZhongsong" w:hAnsi="STZhongsong"/>
           <w:sz w:val="44"/>
         </w:rPr>
         <w:t xml:space="preserve"> </w:t>
       </w:r>
       <w:r>
         <w:rPr>
-          <w:rFonts w:ascii="华文中宋" w:eastAsia="华文中宋" w:hAnsi="华文中宋" w:hint="eastAsia"/>
+          <w:rFonts w:ascii="STZhongsong" w:eastAsia="STZhongsong" w:hAnsi="STZhongsong" w:hint="eastAsia"/>
           <w:sz w:val="44"/>
         </w:rPr>
         <w:t xml:space="preserve"> 学</w:t>
       </w:r>
       <w:r>
         <w:rPr>
-          <w:rFonts w:ascii="华文中宋" w:eastAsia="华文中宋" w:hAnsi="华文中宋"/>
+          <w:rFonts w:ascii="STZhongsong" w:eastAsia="STZhongsong" w:hAnsi="STZhongsong"/>
           <w:sz w:val="44"/>
         </w:rPr>
         <w:t xml:space="preserve"> </w:t>
       </w:r>
       <w:r>
         <w:rPr>
-          <w:rFonts w:ascii="华文中宋" w:eastAsia="华文中宋" w:hAnsi="华文中宋" w:hint="eastAsia"/>
+          <w:rFonts w:ascii="STZhongsong" w:eastAsia="STZhongsong" w:hAnsi="STZhongsong" w:hint="eastAsia"/>
           <w:sz w:val="44"/>
         </w:rPr>
         <w:t xml:space="preserve"> 考</w:t>
       </w:r>
-      <w:proofErr w:type="gramStart"/>
-      <w:r>
-        <w:rPr>
-          <w:rFonts w:ascii="华文中宋" w:eastAsia="华文中宋" w:hAnsi="华文中宋"/>
+      <w:r>
+        <w:rPr>
+          <w:rFonts w:ascii="STZhongsong" w:eastAsia="STZhongsong" w:hAnsi="STZhongsong"/>
           <w:sz w:val="44"/>
         </w:rPr>
         <w:t xml:space="preserve"> </w:t>
       </w:r>
       <w:r>
         <w:rPr>
-          <w:rFonts w:ascii="华文中宋" w:eastAsia="华文中宋" w:hAnsi="华文中宋" w:hint="eastAsia"/>
+          <w:rFonts w:ascii="STZhongsong" w:eastAsia="STZhongsong" w:hAnsi="STZhongsong" w:hint="eastAsia"/>
           <w:sz w:val="44"/>
         </w:rPr>
         <w:t xml:space="preserve"> 试</w:t>
       </w:r>
       <w:r>
         <w:rPr>
-          <w:rFonts w:ascii="华文中宋" w:eastAsia="华文中宋" w:hAnsi="华文中宋"/>
+          <w:rFonts w:ascii="STZhongsong" w:eastAsia="STZhongsong" w:hAnsi="STZhongsong"/>
           <w:sz w:val="44"/>
         </w:rPr>
         <w:t xml:space="preserve"> </w:t>
       </w:r>
       <w:r>
         <w:rPr>
-          <w:rFonts w:ascii="华文中宋" w:eastAsia="华文中宋" w:hAnsi="华文中宋" w:hint="eastAsia"/>
+          <w:rFonts w:ascii="STZhongsong" w:eastAsia="STZhongsong" w:hAnsi="STZhongsong" w:hint="eastAsia"/>
           <w:sz w:val="44"/>
         </w:rPr>
         <w:t xml:space="preserve"> 试</w:t>
       </w:r>
-      <w:proofErr w:type="gramEnd"/>
-      <w:r>
-        <w:rPr>
-          <w:rFonts w:ascii="华文中宋" w:eastAsia="华文中宋" w:hAnsi="华文中宋"/>
+      <w:r>
+        <w:rPr>
+          <w:rFonts w:ascii="STZhongsong" w:eastAsia="STZhongsong" w:hAnsi="STZhongsong"/>
           <w:sz w:val="44"/>
         </w:rPr>
         <w:t xml:space="preserve"> </w:t>
       </w:r>
       <w:r>
         <w:rPr>
-          <w:rFonts w:ascii="华文中宋" w:eastAsia="华文中宋" w:hAnsi="华文中宋" w:hint="eastAsia"/>
+          <w:rFonts w:ascii="STZhongsong" w:eastAsia="STZhongsong" w:hAnsi="STZhongsong" w:hint="eastAsia"/>
           <w:sz w:val="44"/>
         </w:rPr>
         <w:t xml:space="preserve"> 卷</w:t>
@@ -303,14 +301,7 @@
               <w:rPr>
                 <w:rFonts w:ascii="幼圆" w:eastAsiaTheme="minorEastAsia" w:hAnsi="宋体" w:hint="eastAsia"/>
               </w:rPr>
-              <w:t>学</w:t>
-            </w:r>
-            <w:proofErr w:type="gramStart"/>
-            <w:r>
-              <w:rPr>
-                <w:rFonts w:ascii="幼圆" w:eastAsiaTheme="minorEastAsia" w:hAnsi="宋体" w:hint="eastAsia"/>
-              </w:rPr>
-              <w:t>年</w:t>
+              <w:t>学年</w:t>
             </w:r>
             <w:r>
               <w:rPr>
@@ -324,7 +315,6 @@
               </w:rPr>
               <w:t>第</w:t>
             </w:r>
-            <w:proofErr w:type="gramEnd"/>
             <w:r>
               <w:rPr>
                 <w:rFonts w:ascii="幼圆" w:eastAsiaTheme="minorEastAsia" w:hAnsi="宋体"/>
@@ -359,13 +349,12 @@
               </w:rPr>
               <w:t xml:space="preserve">                  </w:t>
             </w:r>
-            <w:proofErr w:type="gramStart"/>
             <w:r>
               <w:rPr>
                 <w:rFonts w:ascii="幼圆" w:eastAsiaTheme="minorEastAsia" w:hAnsi="宋体"/>
                 <w:u w:val="single"/>
               </w:rPr>
-              <w:t xml:space="preserve">计算机操作系统</w:t>
+              <w:t>计算机操作系统</w:t>
             </w:r>
             <w:r>
               <w:rPr>
@@ -395,13 +384,19 @@
               </w:rPr>
               <w:t xml:space="preserve">                </w:t>
             </w:r>
-            <w:proofErr w:type="gramStart"/>
             <w:r>
               <w:rPr>
                 <w:rFonts w:ascii="幼圆" w:eastAsiaTheme="minorEastAsia" w:hAnsi="宋体"/>
                 <w:u w:val="single"/>
               </w:rPr>
-              <w:t>教师01</w:t>
+              <w:t>教师</w:t>
+            </w:r>
+            <w:r>
+              <w:rPr>
+                <w:rFonts w:ascii="幼圆" w:eastAsiaTheme="minorEastAsia" w:hAnsi="宋体"/>
+                <w:u w:val="single"/>
+              </w:rPr>
+              <w:t>01</w:t>
             </w:r>
             <w:r>
               <w:rPr>
@@ -1183,14 +1178,12 @@
             <w:vAlign w:val="center"/>
           </w:tcPr>
           <w:p>
-            <w:proofErr w:type="gramStart"/>
             <w:r>
               <w:rPr>
                 <w:rFonts w:hint="eastAsia"/>
               </w:rPr>
               <w:t>一</w:t>
             </w:r>
-            <w:proofErr w:type="gramEnd"/>
           </w:p>
         </w:tc>
         <w:tc>
@@ -1564,12 +1557,6 @@
           <w:sz w:val="24"/>
         </w:rPr>
       </w:pPr>
-      <w:r>
-        <w:rPr>
-          <w:sz w:val="24"/>
-        </w:rPr>
-        <w:t xml:space="preserve"/>
-      </w:r>
     </w:p>
     <w:p>
       <w:pPr>
@@ -1689,7 +1676,7 @@
                 <w:rFonts w:hint="eastAsia"/>
                 <w:sz w:val="24"/>
               </w:rPr>
-              <w:t>12</w:t>
+              <w:t>5</w:t>
             </w:r>
             <w:r>
               <w:rPr>
@@ -1702,7 +1689,7 @@
               <w:rPr>
                 <w:sz w:val="24"/>
               </w:rPr>
-              <w:t>5</w:t>
+              <w:t>4</w:t>
             </w:r>
             <w:r>
               <w:rPr>
@@ -1711,14 +1698,12 @@
               </w:rPr>
               <w:t>分，共</w:t>
             </w:r>
-            <w:bookmarkStart w:id="0" w:name="_GoBack"/>
             <w:r>
               <w:rPr>
                 <w:sz w:val="24"/>
               </w:rPr>
-              <w:t xml:space="preserve">60</w:t>
-            </w:r>
-            <w:bookmarkEnd w:id="0"/>
+              <w:t>21</w:t>
+            </w:r>
             <w:r>
               <w:rPr>
                 <w:rFonts w:hint="eastAsia"/>
@@ -1816,12 +1801,11 @@
           <w:sz w:val="24"/>
         </w:rPr>
       </w:pPr>
-      <w:proofErr w:type="gramStart"/>
-      <w:r>
-        <w:rPr>
-          <w:sz w:val="24"/>
-        </w:rPr>
-        <w:t xml:space="preserve">并发性是指若干事件在（）发生。</w:t>
+      <w:r>
+        <w:rPr>
+          <w:sz w:val="24"/>
+        </w:rPr>
+        <w:t>在分时系统中，时间片一定，（），响应时间越长。</w:t>
       </w:r>
     </w:p>
     <w:p>
@@ -1849,12 +1833,17 @@
         </w:rPr>
         <w:tab/>
       </w:r>
-      <w:proofErr w:type="gramStart"/>
-      <w:r>
-        <w:rPr>
-          <w:sz w:val="24"/>
-        </w:rPr>
-        <w:t xml:space="preserve">同一时刻 </w:t>
+      <w:r>
+        <w:rPr>
+          <w:sz w:val="24"/>
+        </w:rPr>
+        <w:t>内存越多</w:t>
+      </w:r>
+      <w:r>
+        <w:rPr>
+          <w:sz w:val="24"/>
+        </w:rPr>
+        <w:t xml:space="preserve"> </w:t>
       </w:r>
     </w:p>
     <w:p>
@@ -1875,12 +1864,17 @@
         </w:rPr>
         <w:tab/>
       </w:r>
-      <w:proofErr w:type="gramStart"/>
-      <w:r>
-        <w:rPr>
-          <w:sz w:val="24"/>
-        </w:rPr>
-        <w:t xml:space="preserve">同一时间间隔内 </w:t>
+      <w:r>
+        <w:rPr>
+          <w:sz w:val="24"/>
+        </w:rPr>
+        <w:t>用户数越多</w:t>
+      </w:r>
+      <w:r>
+        <w:rPr>
+          <w:sz w:val="24"/>
+        </w:rPr>
+        <w:t xml:space="preserve"> </w:t>
       </w:r>
     </w:p>
     <w:p>
@@ -1901,12 +1895,17 @@
         </w:rPr>
         <w:tab/>
       </w:r>
-      <w:proofErr w:type="gramStart"/>
-      <w:r>
-        <w:rPr>
-          <w:sz w:val="24"/>
-        </w:rPr>
-        <w:t xml:space="preserve">不同时刻 </w:t>
+      <w:r>
+        <w:rPr>
+          <w:sz w:val="24"/>
+        </w:rPr>
+        <w:t>后备队列</w:t>
+      </w:r>
+      <w:r>
+        <w:rPr>
+          <w:sz w:val="24"/>
+        </w:rPr>
+        <w:t xml:space="preserve"> </w:t>
       </w:r>
     </w:p>
     <w:p>
@@ -1927,12 +1926,11 @@
         </w:rPr>
         <w:tab/>
       </w:r>
-      <w:proofErr w:type="gramStart"/>
-      <w:r>
-        <w:rPr>
-          <w:sz w:val="24"/>
-        </w:rPr>
-        <w:t xml:space="preserve">不同时间间隔内</w:t>
+      <w:r>
+        <w:rPr>
+          <w:sz w:val="24"/>
+        </w:rPr>
+        <w:t>用户数越少</w:t>
       </w:r>
     </w:p>
     <w:p>
@@ -1954,12 +1952,11 @@
           <w:sz w:val="24"/>
         </w:rPr>
       </w:pPr>
-      <w:proofErr w:type="gramStart"/>
-      <w:r>
-        <w:rPr>
-          <w:sz w:val="24"/>
-        </w:rPr>
-        <w:t xml:space="preserve">与时间有关的错误是指（）。</w:t>
+      <w:r>
+        <w:rPr>
+          <w:sz w:val="24"/>
+        </w:rPr>
+        <w:t>下面关于操作系统的叙述正确的是（）。</w:t>
       </w:r>
     </w:p>
     <w:p>
@@ -1987,24 +1984,32 @@
         </w:rPr>
         <w:tab/>
       </w:r>
-      <w:proofErr w:type="gramStart"/>
-      <w:r>
-        <w:rPr>
-          <w:sz w:val="24"/>
-        </w:rPr>
-        <w:t xml:space="preserve">与进程执行的时间长短有关 </w:t>
-      </w:r>
-    </w:p>
-    <w:p>
-      <w:pPr>
-        <w:rPr>
-          <w:sz w:val="24"/>
-        </w:rPr>
-      </w:pPr>
-      <w:r>
-        <w:rPr>
-          <w:sz w:val="24"/>
-        </w:rPr>
+      <w:r>
+        <w:rPr>
+          <w:sz w:val="24"/>
+        </w:rPr>
+        <w:t>批处理作业必须具有作业控制信息</w:t>
+      </w:r>
+      <w:r>
+        <w:rPr>
+          <w:sz w:val="24"/>
+        </w:rPr>
+        <w:t xml:space="preserve"> </w:t>
+      </w:r>
+    </w:p>
+    <w:p>
+      <w:pPr>
+        <w:rPr>
+          <w:sz w:val="24"/>
+        </w:rPr>
+      </w:pPr>
+      <w:bookmarkStart w:id="0" w:name="_GoBack"/>
+      <w:bookmarkEnd w:id="0"/>
+      <w:r>
+        <w:rPr>
+          <w:sz w:val="24"/>
+        </w:rPr>
+        <w:lastRenderedPageBreak/>
         <w:t>B.</w:t>
       </w:r>
       <w:r>
@@ -2013,12 +2018,17 @@
         </w:rPr>
         <w:tab/>
       </w:r>
-      <w:proofErr w:type="gramStart"/>
-      <w:r>
-        <w:rPr>
-          <w:sz w:val="24"/>
-        </w:rPr>
-        <w:t xml:space="preserve">与CPU的速度有关 </w:t>
+      <w:r>
+        <w:rPr>
+          <w:sz w:val="24"/>
+        </w:rPr>
+        <w:t>分时系统不一定都具有人机交互功能</w:t>
+      </w:r>
+      <w:r>
+        <w:rPr>
+          <w:sz w:val="24"/>
+        </w:rPr>
+        <w:t xml:space="preserve"> </w:t>
       </w:r>
     </w:p>
     <w:p>
@@ -2039,12 +2049,17 @@
         </w:rPr>
         <w:tab/>
       </w:r>
-      <w:proofErr w:type="gramStart"/>
-      <w:r>
-        <w:rPr>
-          <w:sz w:val="24"/>
-        </w:rPr>
-        <w:t xml:space="preserve">与进程被打断的时间有关 </w:t>
+      <w:r>
+        <w:rPr>
+          <w:sz w:val="24"/>
+        </w:rPr>
+        <w:t>从响应时间的角度看，实时系统与分时系统差不多</w:t>
+      </w:r>
+      <w:r>
+        <w:rPr>
+          <w:sz w:val="24"/>
+        </w:rPr>
+        <w:t xml:space="preserve"> </w:t>
       </w:r>
     </w:p>
     <w:p>
@@ -2065,12 +2080,11 @@
         </w:rPr>
         <w:tab/>
       </w:r>
-      <w:proofErr w:type="gramStart"/>
-      <w:r>
-        <w:rPr>
-          <w:sz w:val="24"/>
-        </w:rPr>
-        <w:t xml:space="preserve">与超时有关</w:t>
+      <w:r>
+        <w:rPr>
+          <w:sz w:val="24"/>
+        </w:rPr>
+        <w:t>由于采用了分时技术，用户可以独占计算机的资源</w:t>
       </w:r>
     </w:p>
     <w:p>
@@ -2092,12 +2106,11 @@
           <w:sz w:val="24"/>
         </w:rPr>
       </w:pPr>
-      <w:proofErr w:type="gramStart"/>
-      <w:r>
-        <w:rPr>
-          <w:sz w:val="24"/>
-        </w:rPr>
-        <w:t xml:space="preserve">顺序程序和并发程序的执行相比，（）。</w:t>
+      <w:r>
+        <w:rPr>
+          <w:sz w:val="24"/>
+        </w:rPr>
+        <w:t>下面关于计算机软件的描述正确的是（）。</w:t>
       </w:r>
     </w:p>
     <w:p>
@@ -2125,12 +2138,17 @@
         </w:rPr>
         <w:tab/>
       </w:r>
-      <w:proofErr w:type="gramStart"/>
-      <w:r>
-        <w:rPr>
-          <w:sz w:val="24"/>
-        </w:rPr>
-        <w:t xml:space="preserve">基本相同 </w:t>
+      <w:r>
+        <w:rPr>
+          <w:sz w:val="24"/>
+        </w:rPr>
+        <w:t>它是系统赖以工作的实体</w:t>
+      </w:r>
+      <w:r>
+        <w:rPr>
+          <w:sz w:val="24"/>
+        </w:rPr>
+        <w:t xml:space="preserve"> </w:t>
       </w:r>
     </w:p>
     <w:p>
@@ -2151,12 +2169,17 @@
         </w:rPr>
         <w:tab/>
       </w:r>
-      <w:proofErr w:type="gramStart"/>
-      <w:r>
-        <w:rPr>
-          <w:sz w:val="24"/>
-        </w:rPr>
-        <w:t xml:space="preserve">有点不同 </w:t>
+      <w:r>
+        <w:rPr>
+          <w:sz w:val="24"/>
+        </w:rPr>
+        <w:t>它是指计算机的程序及文档</w:t>
+      </w:r>
+      <w:r>
+        <w:rPr>
+          <w:sz w:val="24"/>
+        </w:rPr>
+        <w:t xml:space="preserve"> </w:t>
       </w:r>
     </w:p>
     <w:p>
@@ -2177,12 +2200,17 @@
         </w:rPr>
         <w:tab/>
       </w:r>
-      <w:proofErr w:type="gramStart"/>
-      <w:r>
-        <w:rPr>
-          <w:sz w:val="24"/>
-        </w:rPr>
-        <w:t xml:space="preserve">并发程序执行总体上执行时间快 </w:t>
+      <w:r>
+        <w:rPr>
+          <w:sz w:val="24"/>
+        </w:rPr>
+        <w:t>位于计算机系统的最外层</w:t>
+      </w:r>
+      <w:r>
+        <w:rPr>
+          <w:sz w:val="24"/>
+        </w:rPr>
+        <w:t xml:space="preserve"> </w:t>
       </w:r>
     </w:p>
     <w:p>
@@ -2203,12 +2231,11 @@
         </w:rPr>
         <w:tab/>
       </w:r>
-      <w:proofErr w:type="gramStart"/>
-      <w:r>
-        <w:rPr>
-          <w:sz w:val="24"/>
-        </w:rPr>
-        <w:t xml:space="preserve">顺序程序执行总体上执行时间快</w:t>
+      <w:r>
+        <w:rPr>
+          <w:sz w:val="24"/>
+        </w:rPr>
+        <w:t>分为系统软件和支撑软件两大类</w:t>
       </w:r>
     </w:p>
     <w:p>
@@ -2230,12 +2257,11 @@
           <w:sz w:val="24"/>
         </w:rPr>
       </w:pPr>
-      <w:proofErr w:type="gramStart"/>
-      <w:r>
-        <w:rPr>
-          <w:sz w:val="24"/>
-        </w:rPr>
-        <w:t xml:space="preserve">操作系统程序结构的主要特点是()。</w:t>
+      <w:r>
+        <w:rPr>
+          <w:sz w:val="24"/>
+        </w:rPr>
+        <w:t>（）不是操作系统关心的主要问题。</w:t>
       </w:r>
     </w:p>
     <w:p>
@@ -2263,12 +2289,17 @@
         </w:rPr>
         <w:tab/>
       </w:r>
-      <w:proofErr w:type="gramStart"/>
-      <w:r>
-        <w:rPr>
-          <w:sz w:val="24"/>
-        </w:rPr>
-        <w:t xml:space="preserve">一个程序模块 </w:t>
+      <w:r>
+        <w:rPr>
+          <w:sz w:val="24"/>
+        </w:rPr>
+        <w:t>管理计算机裸机</w:t>
+      </w:r>
+      <w:r>
+        <w:rPr>
+          <w:sz w:val="24"/>
+        </w:rPr>
+        <w:t xml:space="preserve"> </w:t>
       </w:r>
     </w:p>
     <w:p>
@@ -2289,12 +2320,17 @@
         </w:rPr>
         <w:tab/>
       </w:r>
-      <w:proofErr w:type="gramStart"/>
-      <w:r>
-        <w:rPr>
-          <w:sz w:val="24"/>
-        </w:rPr>
-        <w:t xml:space="preserve">分层结构 </w:t>
+      <w:r>
+        <w:rPr>
+          <w:sz w:val="24"/>
+        </w:rPr>
+        <w:t>设计、提供用户程序与计算机硬件系统的界面</w:t>
+      </w:r>
+      <w:r>
+        <w:rPr>
+          <w:sz w:val="24"/>
+        </w:rPr>
+        <w:t xml:space="preserve"> </w:t>
       </w:r>
     </w:p>
     <w:p>
@@ -2315,12 +2351,17 @@
         </w:rPr>
         <w:tab/>
       </w:r>
-      <w:proofErr w:type="gramStart"/>
-      <w:r>
-        <w:rPr>
-          <w:sz w:val="24"/>
-        </w:rPr>
-        <w:t xml:space="preserve">层次模块化 </w:t>
+      <w:r>
+        <w:rPr>
+          <w:sz w:val="24"/>
+        </w:rPr>
+        <w:t>管理计算机系统资源</w:t>
+      </w:r>
+      <w:r>
+        <w:rPr>
+          <w:sz w:val="24"/>
+        </w:rPr>
+        <w:t xml:space="preserve"> </w:t>
       </w:r>
     </w:p>
     <w:p>
@@ -2341,12 +2382,11 @@
         </w:rPr>
         <w:tab/>
       </w:r>
-      <w:proofErr w:type="gramStart"/>
-      <w:r>
-        <w:rPr>
-          <w:sz w:val="24"/>
-        </w:rPr>
-        <w:t xml:space="preserve">子程序结构</w:t>
+      <w:r>
+        <w:rPr>
+          <w:sz w:val="24"/>
+        </w:rPr>
+        <w:t>高级程序设计语言的编译器</w:t>
       </w:r>
     </w:p>
     <w:p>
@@ -2368,12 +2408,11 @@
           <w:sz w:val="24"/>
         </w:rPr>
       </w:pPr>
-      <w:proofErr w:type="gramStart"/>
-      <w:r>
-        <w:rPr>
-          <w:sz w:val="24"/>
-        </w:rPr>
-        <w:t xml:space="preserve">UNIX命令的一般格式是（）。</w:t>
+      <w:r>
+        <w:rPr>
+          <w:sz w:val="24"/>
+        </w:rPr>
+        <w:t>下列四个操作系统中，是分时系统的为（）。</w:t>
       </w:r>
     </w:p>
     <w:p>
@@ -2401,12 +2440,11 @@
         </w:rPr>
         <w:tab/>
       </w:r>
-      <w:proofErr w:type="gramStart"/>
-      <w:r>
-        <w:rPr>
-          <w:sz w:val="24"/>
-        </w:rPr>
-        <w:t xml:space="preserve">命令名[选项][参数] </w:t>
+      <w:r>
+        <w:rPr>
+          <w:sz w:val="24"/>
+        </w:rPr>
+        <w:t xml:space="preserve">MS-DOS </w:t>
       </w:r>
     </w:p>
     <w:p>
@@ -2427,12 +2465,11 @@
         </w:rPr>
         <w:tab/>
       </w:r>
-      <w:proofErr w:type="gramStart"/>
-      <w:r>
-        <w:rPr>
-          <w:sz w:val="24"/>
-        </w:rPr>
-        <w:t xml:space="preserve">[选项][参数]命令名 </w:t>
+      <w:r>
+        <w:rPr>
+          <w:sz w:val="24"/>
+        </w:rPr>
+        <w:t xml:space="preserve">WINDOWS </w:t>
       </w:r>
     </w:p>
     <w:p>
@@ -2453,12 +2490,11 @@
         </w:rPr>
         <w:tab/>
       </w:r>
-      <w:proofErr w:type="gramStart"/>
-      <w:r>
-        <w:rPr>
-          <w:sz w:val="24"/>
-        </w:rPr>
-        <w:t xml:space="preserve">[参数][选项]命令名 </w:t>
+      <w:r>
+        <w:rPr>
+          <w:sz w:val="24"/>
+        </w:rPr>
+        <w:t xml:space="preserve">98 </w:t>
       </w:r>
     </w:p>
     <w:p>
@@ -2479,1005 +2515,26 @@
         </w:rPr>
         <w:tab/>
       </w:r>
-      <w:proofErr w:type="gramStart"/>
-      <w:r>
-        <w:rPr>
-          <w:sz w:val="24"/>
-        </w:rPr>
-        <w:t xml:space="preserve">[命令名][选项][参数]</w:t>
-      </w:r>
-    </w:p>
-    <w:p>
-      <w:pPr>
-        <w:rPr>
-          <w:sz w:val="24"/>
-        </w:rPr>
-      </w:pPr>
-    </w:p>
-    <w:p>
-      <w:pPr>
-        <w:pStyle w:val="a8"/>
-        <w:numPr>
-          <w:ilvl w:val="0"/>
-          <w:numId w:val="5"/>
-        </w:numPr>
-        <w:ind w:firstLineChars="0"/>
-        <w:rPr>
-          <w:sz w:val="24"/>
-        </w:rPr>
-      </w:pPr>
-      <w:proofErr w:type="gramStart"/>
-      <w:r>
-        <w:rPr>
-          <w:sz w:val="24"/>
-        </w:rPr>
-        <w:t xml:space="preserve">各进程向前推进的速度是不可预知的，体现出“走走停停”的特征，称为进程的（）。</w:t>
-      </w:r>
-    </w:p>
-    <w:p>
-      <w:pPr>
-        <w:rPr>
-          <w:sz w:val="24"/>
-        </w:rPr>
-      </w:pPr>
-    </w:p>
-    <w:p>
-      <w:pPr>
-        <w:rPr>
-          <w:sz w:val="24"/>
-        </w:rPr>
-      </w:pPr>
-      <w:r>
-        <w:rPr>
-          <w:sz w:val="24"/>
-        </w:rPr>
-        <w:t>A.</w:t>
-      </w:r>
-      <w:r>
-        <w:rPr>
-          <w:sz w:val="24"/>
-        </w:rPr>
-        <w:tab/>
-      </w:r>
-      <w:proofErr w:type="gramStart"/>
-      <w:r>
-        <w:rPr>
-          <w:sz w:val="24"/>
-        </w:rPr>
-        <w:t xml:space="preserve">动态性 </w:t>
-      </w:r>
-    </w:p>
-    <w:p>
-      <w:pPr>
-        <w:rPr>
-          <w:sz w:val="24"/>
-        </w:rPr>
-      </w:pPr>
-      <w:r>
-        <w:rPr>
-          <w:sz w:val="24"/>
-        </w:rPr>
-        <w:t>B.</w:t>
-      </w:r>
-      <w:r>
-        <w:rPr>
-          <w:sz w:val="24"/>
-        </w:rPr>
-        <w:tab/>
-      </w:r>
-      <w:proofErr w:type="gramStart"/>
-      <w:r>
-        <w:rPr>
-          <w:sz w:val="24"/>
-        </w:rPr>
-        <w:t xml:space="preserve">并发性 </w:t>
-      </w:r>
-    </w:p>
-    <w:p>
-      <w:pPr>
-        <w:rPr>
-          <w:sz w:val="24"/>
-        </w:rPr>
-      </w:pPr>
-      <w:r>
-        <w:rPr>
-          <w:sz w:val="24"/>
-        </w:rPr>
-        <w:t>C.</w:t>
-      </w:r>
-      <w:r>
-        <w:rPr>
-          <w:sz w:val="24"/>
-        </w:rPr>
-        <w:tab/>
-      </w:r>
-      <w:proofErr w:type="gramStart"/>
-      <w:r>
-        <w:rPr>
-          <w:sz w:val="24"/>
-        </w:rPr>
-        <w:t xml:space="preserve">调度性 </w:t>
-      </w:r>
-    </w:p>
-    <w:p>
-      <w:pPr>
-        <w:rPr>
-          <w:sz w:val="24"/>
-        </w:rPr>
-      </w:pPr>
-      <w:r>
-        <w:rPr>
-          <w:sz w:val="24"/>
-        </w:rPr>
-        <w:t>D.</w:t>
-      </w:r>
-      <w:r>
-        <w:rPr>
-          <w:sz w:val="24"/>
-        </w:rPr>
-        <w:tab/>
-      </w:r>
-      <w:proofErr w:type="gramStart"/>
-      <w:r>
-        <w:rPr>
-          <w:sz w:val="24"/>
-        </w:rPr>
-        <w:t xml:space="preserve">异步性</w:t>
-      </w:r>
-    </w:p>
-    <w:p>
-      <w:pPr>
-        <w:rPr>
-          <w:sz w:val="24"/>
-        </w:rPr>
-      </w:pPr>
-    </w:p>
-    <w:p>
-      <w:pPr>
-        <w:pStyle w:val="a8"/>
-        <w:numPr>
-          <w:ilvl w:val="0"/>
-          <w:numId w:val="5"/>
-        </w:numPr>
-        <w:ind w:firstLineChars="0"/>
-        <w:rPr>
-          <w:sz w:val="24"/>
-        </w:rPr>
-      </w:pPr>
-      <w:proofErr w:type="gramStart"/>
-      <w:r>
-        <w:rPr>
-          <w:sz w:val="24"/>
-        </w:rPr>
-        <w:t xml:space="preserve">进程和程序的本质区别是（）。</w:t>
-      </w:r>
-    </w:p>
-    <w:p>
-      <w:pPr>
-        <w:rPr>
-          <w:sz w:val="24"/>
-        </w:rPr>
-      </w:pPr>
-    </w:p>
-    <w:p>
-      <w:pPr>
-        <w:rPr>
-          <w:sz w:val="24"/>
-        </w:rPr>
-      </w:pPr>
-      <w:r>
-        <w:rPr>
-          <w:sz w:val="24"/>
-        </w:rPr>
-        <w:t>A.</w:t>
-      </w:r>
-      <w:r>
-        <w:rPr>
-          <w:sz w:val="24"/>
-        </w:rPr>
-        <w:tab/>
-      </w:r>
-      <w:proofErr w:type="gramStart"/>
-      <w:r>
-        <w:rPr>
-          <w:sz w:val="24"/>
-        </w:rPr>
-        <w:t xml:space="preserve">存储在内存和外存 </w:t>
-      </w:r>
-    </w:p>
-    <w:p>
-      <w:pPr>
-        <w:rPr>
-          <w:sz w:val="24"/>
-        </w:rPr>
-      </w:pPr>
-      <w:r>
-        <w:rPr>
-          <w:sz w:val="24"/>
-        </w:rPr>
-        <w:t>B.</w:t>
-      </w:r>
-      <w:r>
-        <w:rPr>
-          <w:sz w:val="24"/>
-        </w:rPr>
-        <w:tab/>
-      </w:r>
-      <w:proofErr w:type="gramStart"/>
-      <w:r>
-        <w:rPr>
-          <w:sz w:val="24"/>
-        </w:rPr>
-        <w:t xml:space="preserve">顺序和非顺序执行机器指令 </w:t>
-      </w:r>
-    </w:p>
-    <w:p>
-      <w:pPr>
-        <w:rPr>
-          <w:sz w:val="24"/>
-        </w:rPr>
-      </w:pPr>
-      <w:r>
-        <w:rPr>
-          <w:sz w:val="24"/>
-        </w:rPr>
-        <w:t>C.</w:t>
-      </w:r>
-      <w:r>
-        <w:rPr>
-          <w:sz w:val="24"/>
-        </w:rPr>
-        <w:tab/>
-      </w:r>
-      <w:proofErr w:type="gramStart"/>
-      <w:r>
-        <w:rPr>
-          <w:sz w:val="24"/>
-        </w:rPr>
-        <w:t xml:space="preserve">分时使用和独占使用计算机资源 </w:t>
-      </w:r>
-    </w:p>
-    <w:p>
-      <w:pPr>
-        <w:rPr>
-          <w:sz w:val="24"/>
-        </w:rPr>
-      </w:pPr>
-      <w:r>
-        <w:rPr>
-          <w:sz w:val="24"/>
-        </w:rPr>
-        <w:t>D.</w:t>
-      </w:r>
-      <w:r>
-        <w:rPr>
-          <w:sz w:val="24"/>
-        </w:rPr>
-        <w:tab/>
-      </w:r>
-      <w:proofErr w:type="gramStart"/>
-      <w:r>
-        <w:rPr>
-          <w:sz w:val="24"/>
-        </w:rPr>
-        <w:t xml:space="preserve">动态和静态特征</w:t>
-      </w:r>
-    </w:p>
-    <w:p>
-      <w:pPr>
-        <w:rPr>
-          <w:sz w:val="24"/>
-        </w:rPr>
-      </w:pPr>
-    </w:p>
-    <w:p>
-      <w:pPr>
-        <w:pStyle w:val="a8"/>
-        <w:numPr>
-          <w:ilvl w:val="0"/>
-          <w:numId w:val="5"/>
-        </w:numPr>
-        <w:ind w:firstLineChars="0"/>
-        <w:rPr>
-          <w:sz w:val="24"/>
-        </w:rPr>
-      </w:pPr>
-      <w:proofErr w:type="gramStart"/>
-      <w:r>
-        <w:rPr>
-          <w:sz w:val="24"/>
-        </w:rPr>
-        <w:t xml:space="preserve">进程是（）。</w:t>
-      </w:r>
-    </w:p>
-    <w:p>
-      <w:pPr>
-        <w:rPr>
-          <w:sz w:val="24"/>
-        </w:rPr>
-      </w:pPr>
-    </w:p>
-    <w:p>
-      <w:pPr>
-        <w:rPr>
-          <w:sz w:val="24"/>
-        </w:rPr>
-      </w:pPr>
-      <w:r>
-        <w:rPr>
-          <w:sz w:val="24"/>
-        </w:rPr>
-        <w:t>A.</w:t>
-      </w:r>
-      <w:r>
-        <w:rPr>
-          <w:sz w:val="24"/>
-        </w:rPr>
-        <w:tab/>
-      </w:r>
-      <w:proofErr w:type="gramStart"/>
-      <w:r>
-        <w:rPr>
-          <w:sz w:val="24"/>
-        </w:rPr>
-        <w:t xml:space="preserve">与程序等效的概念 </w:t>
-      </w:r>
-    </w:p>
-    <w:p>
-      <w:pPr>
-        <w:rPr>
-          <w:sz w:val="24"/>
-        </w:rPr>
-      </w:pPr>
-      <w:r>
-        <w:rPr>
-          <w:sz w:val="24"/>
-        </w:rPr>
-        <w:t>B.</w:t>
-      </w:r>
-      <w:r>
-        <w:rPr>
-          <w:sz w:val="24"/>
-        </w:rPr>
-        <w:tab/>
-      </w:r>
-      <w:proofErr w:type="gramStart"/>
-      <w:r>
-        <w:rPr>
-          <w:sz w:val="24"/>
-        </w:rPr>
-        <w:t xml:space="preserve">并发环境中程序的执行过程 </w:t>
-      </w:r>
-    </w:p>
-    <w:p>
-      <w:pPr>
-        <w:rPr>
-          <w:sz w:val="24"/>
-        </w:rPr>
-      </w:pPr>
-      <w:r>
-        <w:rPr>
-          <w:sz w:val="24"/>
-        </w:rPr>
-        <w:t>C.</w:t>
-      </w:r>
-      <w:r>
-        <w:rPr>
-          <w:sz w:val="24"/>
-        </w:rPr>
-        <w:tab/>
-      </w:r>
-      <w:proofErr w:type="gramStart"/>
-      <w:r>
-        <w:rPr>
-          <w:sz w:val="24"/>
-        </w:rPr>
-        <w:t xml:space="preserve">一个系统软件 </w:t>
-      </w:r>
-    </w:p>
-    <w:p>
-      <w:pPr>
-        <w:rPr>
-          <w:sz w:val="24"/>
-        </w:rPr>
-      </w:pPr>
-      <w:r>
-        <w:rPr>
-          <w:sz w:val="24"/>
-        </w:rPr>
-        <w:t>D.</w:t>
-      </w:r>
-      <w:r>
-        <w:rPr>
-          <w:sz w:val="24"/>
-        </w:rPr>
-        <w:tab/>
-      </w:r>
-      <w:proofErr w:type="gramStart"/>
-      <w:r>
-        <w:rPr>
-          <w:sz w:val="24"/>
-        </w:rPr>
-        <w:t xml:space="preserve">存放在内存中的程序</w:t>
-      </w:r>
-    </w:p>
-    <w:p>
-      <w:pPr>
-        <w:rPr>
-          <w:sz w:val="24"/>
-        </w:rPr>
-      </w:pPr>
-    </w:p>
-    <w:p>
-      <w:pPr>
-        <w:pStyle w:val="a8"/>
-        <w:numPr>
-          <w:ilvl w:val="0"/>
-          <w:numId w:val="5"/>
-        </w:numPr>
-        <w:ind w:firstLineChars="0"/>
-        <w:rPr>
-          <w:sz w:val="24"/>
-        </w:rPr>
-      </w:pPr>
-      <w:proofErr w:type="gramStart"/>
-      <w:r>
-        <w:rPr>
-          <w:sz w:val="24"/>
-        </w:rPr>
-        <w:t xml:space="preserve">进程控制块是描述进程状态和特性的数据结构，一个进程（）。</w:t>
-      </w:r>
-    </w:p>
-    <w:p>
-      <w:pPr>
-        <w:rPr>
-          <w:sz w:val="24"/>
-        </w:rPr>
-      </w:pPr>
-    </w:p>
-    <w:p>
-      <w:pPr>
-        <w:rPr>
-          <w:sz w:val="24"/>
-        </w:rPr>
-      </w:pPr>
-      <w:r>
-        <w:rPr>
-          <w:sz w:val="24"/>
-        </w:rPr>
-        <w:t>A.</w:t>
-      </w:r>
-      <w:r>
-        <w:rPr>
-          <w:sz w:val="24"/>
-        </w:rPr>
-        <w:tab/>
-      </w:r>
-      <w:proofErr w:type="gramStart"/>
-      <w:r>
-        <w:rPr>
-          <w:sz w:val="24"/>
-        </w:rPr>
-        <w:t xml:space="preserve">可以有多个进程控制块 </w:t>
-      </w:r>
-    </w:p>
-    <w:p>
-      <w:pPr>
-        <w:rPr>
-          <w:sz w:val="24"/>
-        </w:rPr>
-      </w:pPr>
-      <w:r>
-        <w:rPr>
-          <w:sz w:val="24"/>
-        </w:rPr>
-        <w:t>B.</w:t>
-      </w:r>
-      <w:r>
-        <w:rPr>
-          <w:sz w:val="24"/>
-        </w:rPr>
-        <w:tab/>
-      </w:r>
-      <w:proofErr w:type="gramStart"/>
-      <w:r>
-        <w:rPr>
-          <w:sz w:val="24"/>
-        </w:rPr>
-        <w:t xml:space="preserve">可以和其他进程共用一个进程控制块 </w:t>
-      </w:r>
-    </w:p>
-    <w:p>
-      <w:pPr>
-        <w:rPr>
-          <w:sz w:val="24"/>
-        </w:rPr>
-      </w:pPr>
-      <w:r>
-        <w:rPr>
-          <w:sz w:val="24"/>
-        </w:rPr>
-        <w:t>C.</w:t>
-      </w:r>
-      <w:r>
-        <w:rPr>
-          <w:sz w:val="24"/>
-        </w:rPr>
-        <w:tab/>
-      </w:r>
-      <w:proofErr w:type="gramStart"/>
-      <w:r>
-        <w:rPr>
-          <w:sz w:val="24"/>
-        </w:rPr>
-        <w:t xml:space="preserve">可以没有进程控制块 </w:t>
-      </w:r>
-    </w:p>
-    <w:p>
-      <w:pPr>
-        <w:rPr>
-          <w:sz w:val="24"/>
-        </w:rPr>
-      </w:pPr>
-      <w:r>
-        <w:rPr>
-          <w:sz w:val="24"/>
-        </w:rPr>
-        <w:t>D.</w:t>
-      </w:r>
-      <w:r>
-        <w:rPr>
-          <w:sz w:val="24"/>
-        </w:rPr>
-        <w:tab/>
-      </w:r>
-      <w:proofErr w:type="gramStart"/>
-      <w:r>
-        <w:rPr>
-          <w:sz w:val="24"/>
-        </w:rPr>
-        <w:t xml:space="preserve">只能有唯一的进程控制块</w:t>
-      </w:r>
-    </w:p>
-    <w:p>
-      <w:pPr>
-        <w:rPr>
-          <w:sz w:val="24"/>
-        </w:rPr>
-      </w:pPr>
-    </w:p>
-    <w:p>
-      <w:pPr>
-        <w:pStyle w:val="a8"/>
-        <w:numPr>
-          <w:ilvl w:val="0"/>
-          <w:numId w:val="5"/>
-        </w:numPr>
-        <w:ind w:firstLineChars="0"/>
-        <w:rPr>
-          <w:sz w:val="24"/>
-        </w:rPr>
-      </w:pPr>
-      <w:proofErr w:type="gramStart"/>
-      <w:r>
-        <w:rPr>
-          <w:sz w:val="24"/>
-        </w:rPr>
-        <w:t xml:space="preserve">下面关于操作系统的叙述正确的是（）。</w:t>
-      </w:r>
-    </w:p>
-    <w:p>
-      <w:pPr>
-        <w:rPr>
-          <w:sz w:val="24"/>
-        </w:rPr>
-      </w:pPr>
-    </w:p>
-    <w:p>
-      <w:pPr>
-        <w:rPr>
-          <w:sz w:val="24"/>
-        </w:rPr>
-      </w:pPr>
-      <w:r>
-        <w:rPr>
-          <w:sz w:val="24"/>
-        </w:rPr>
-        <w:t>A.</w:t>
-      </w:r>
-      <w:r>
-        <w:rPr>
-          <w:sz w:val="24"/>
-        </w:rPr>
-        <w:tab/>
-      </w:r>
-      <w:proofErr w:type="gramStart"/>
-      <w:r>
-        <w:rPr>
-          <w:sz w:val="24"/>
-        </w:rPr>
-        <w:t xml:space="preserve">批处理作业必须具有作业控制信息 </w:t>
-      </w:r>
-    </w:p>
-    <w:p>
-      <w:pPr>
-        <w:rPr>
-          <w:sz w:val="24"/>
-        </w:rPr>
-      </w:pPr>
-      <w:r>
-        <w:rPr>
-          <w:sz w:val="24"/>
-        </w:rPr>
-        <w:t>B.</w:t>
-      </w:r>
-      <w:r>
-        <w:rPr>
-          <w:sz w:val="24"/>
-        </w:rPr>
-        <w:tab/>
-      </w:r>
-      <w:proofErr w:type="gramStart"/>
-      <w:r>
-        <w:rPr>
-          <w:sz w:val="24"/>
-        </w:rPr>
-        <w:t xml:space="preserve">分时系统不一定都具有人机交互功能 </w:t>
-      </w:r>
-    </w:p>
-    <w:p>
-      <w:pPr>
-        <w:rPr>
-          <w:sz w:val="24"/>
-        </w:rPr>
-      </w:pPr>
-      <w:r>
-        <w:rPr>
-          <w:sz w:val="24"/>
-        </w:rPr>
-        <w:t>C.</w:t>
-      </w:r>
-      <w:r>
-        <w:rPr>
-          <w:sz w:val="24"/>
-        </w:rPr>
-        <w:tab/>
-      </w:r>
-      <w:proofErr w:type="gramStart"/>
-      <w:r>
-        <w:rPr>
-          <w:sz w:val="24"/>
-        </w:rPr>
-        <w:t xml:space="preserve">从响应时间的角度看，实时系统与分时系统差不多 </w:t>
-      </w:r>
-    </w:p>
-    <w:p>
-      <w:pPr>
-        <w:rPr>
-          <w:sz w:val="24"/>
-        </w:rPr>
-      </w:pPr>
-      <w:r>
-        <w:rPr>
-          <w:sz w:val="24"/>
-        </w:rPr>
-        <w:t>D.</w:t>
-      </w:r>
-      <w:r>
-        <w:rPr>
-          <w:sz w:val="24"/>
-        </w:rPr>
-        <w:tab/>
-      </w:r>
-      <w:proofErr w:type="gramStart"/>
-      <w:r>
-        <w:rPr>
-          <w:sz w:val="24"/>
-        </w:rPr>
-        <w:t xml:space="preserve">由于采用了分时技术，用户可以独占计算机的资源</w:t>
-      </w:r>
-    </w:p>
-    <w:p>
-      <w:pPr>
-        <w:rPr>
-          <w:sz w:val="24"/>
-        </w:rPr>
-      </w:pPr>
-    </w:p>
-    <w:p>
-      <w:pPr>
-        <w:pStyle w:val="a8"/>
-        <w:numPr>
-          <w:ilvl w:val="0"/>
-          <w:numId w:val="5"/>
-        </w:numPr>
-        <w:ind w:firstLineChars="0"/>
-        <w:rPr>
-          <w:sz w:val="24"/>
-        </w:rPr>
-      </w:pPr>
-      <w:proofErr w:type="gramStart"/>
-      <w:r>
-        <w:rPr>
-          <w:sz w:val="24"/>
-        </w:rPr>
-        <w:t xml:space="preserve">下列四个操作系统中，是分时系统的为（）。</w:t>
-      </w:r>
-    </w:p>
-    <w:p>
-      <w:pPr>
-        <w:rPr>
-          <w:sz w:val="24"/>
-        </w:rPr>
-      </w:pPr>
-    </w:p>
-    <w:p>
-      <w:pPr>
-        <w:rPr>
-          <w:sz w:val="24"/>
-        </w:rPr>
-      </w:pPr>
-      <w:r>
-        <w:rPr>
-          <w:sz w:val="24"/>
-        </w:rPr>
-        <w:t>A.</w:t>
-      </w:r>
-      <w:r>
-        <w:rPr>
-          <w:sz w:val="24"/>
-        </w:rPr>
-        <w:tab/>
-      </w:r>
-      <w:proofErr w:type="gramStart"/>
-      <w:r>
-        <w:rPr>
-          <w:sz w:val="24"/>
-        </w:rPr>
-        <w:t xml:space="preserve">MS-DOS </w:t>
-      </w:r>
-    </w:p>
-    <w:p>
-      <w:pPr>
-        <w:rPr>
-          <w:sz w:val="24"/>
-        </w:rPr>
-      </w:pPr>
-      <w:r>
-        <w:rPr>
-          <w:sz w:val="24"/>
-        </w:rPr>
-        <w:t>B.</w:t>
-      </w:r>
-      <w:r>
-        <w:rPr>
-          <w:sz w:val="24"/>
-        </w:rPr>
-        <w:tab/>
-      </w:r>
-      <w:proofErr w:type="gramStart"/>
-      <w:r>
-        <w:rPr>
-          <w:sz w:val="24"/>
-        </w:rPr>
-        <w:t xml:space="preserve">WINDOWS </w:t>
-      </w:r>
-    </w:p>
-    <w:p>
-      <w:pPr>
-        <w:rPr>
-          <w:sz w:val="24"/>
-        </w:rPr>
-      </w:pPr>
-      <w:r>
-        <w:rPr>
-          <w:sz w:val="24"/>
-        </w:rPr>
-        <w:t>C.</w:t>
-      </w:r>
-      <w:r>
-        <w:rPr>
-          <w:sz w:val="24"/>
-        </w:rPr>
-        <w:tab/>
-      </w:r>
-      <w:proofErr w:type="gramStart"/>
-      <w:r>
-        <w:rPr>
-          <w:sz w:val="24"/>
-        </w:rPr>
-        <w:t xml:space="preserve">98 </w:t>
-      </w:r>
-    </w:p>
-    <w:p>
-      <w:pPr>
-        <w:rPr>
-          <w:sz w:val="24"/>
-        </w:rPr>
-      </w:pPr>
-      <w:r>
-        <w:rPr>
-          <w:sz w:val="24"/>
-        </w:rPr>
-        <w:t>D.</w:t>
-      </w:r>
-      <w:r>
-        <w:rPr>
-          <w:sz w:val="24"/>
-        </w:rPr>
-        <w:tab/>
-      </w:r>
-      <w:proofErr w:type="gramStart"/>
-      <w:r>
-        <w:rPr>
-          <w:sz w:val="24"/>
-        </w:rPr>
-        <w:t xml:space="preserve">UNIX</w:t>
-      </w:r>
-    </w:p>
-    <w:p>
-      <w:pPr>
-        <w:rPr>
-          <w:sz w:val="24"/>
-        </w:rPr>
-      </w:pPr>
-    </w:p>
-    <w:p>
-      <w:pPr>
-        <w:pStyle w:val="a8"/>
-        <w:numPr>
-          <w:ilvl w:val="0"/>
-          <w:numId w:val="5"/>
-        </w:numPr>
-        <w:ind w:firstLineChars="0"/>
-        <w:rPr>
-          <w:sz w:val="24"/>
-        </w:rPr>
-      </w:pPr>
-      <w:proofErr w:type="gramStart"/>
-      <w:r>
-        <w:rPr>
-          <w:sz w:val="24"/>
-        </w:rPr>
-        <w:t xml:space="preserve">操作系统中有一组常称为特殊系统调用，它不能被系统中断，在操作系统中称为（）。</w:t>
-      </w:r>
-    </w:p>
-    <w:p>
-      <w:pPr>
-        <w:rPr>
-          <w:sz w:val="24"/>
-        </w:rPr>
-      </w:pPr>
-    </w:p>
-    <w:p>
-      <w:pPr>
-        <w:rPr>
-          <w:sz w:val="24"/>
-        </w:rPr>
-      </w:pPr>
-      <w:r>
-        <w:rPr>
-          <w:sz w:val="24"/>
-        </w:rPr>
-        <w:t>A.</w:t>
-      </w:r>
-      <w:r>
-        <w:rPr>
-          <w:sz w:val="24"/>
-        </w:rPr>
-        <w:tab/>
-      </w:r>
-      <w:proofErr w:type="gramStart"/>
-      <w:r>
-        <w:rPr>
-          <w:sz w:val="24"/>
-        </w:rPr>
-        <w:t xml:space="preserve">初始化程序 </w:t>
-      </w:r>
-    </w:p>
-    <w:p>
-      <w:pPr>
-        <w:rPr>
-          <w:sz w:val="24"/>
-        </w:rPr>
-      </w:pPr>
-      <w:r>
-        <w:rPr>
-          <w:sz w:val="24"/>
-        </w:rPr>
-        <w:t>B.</w:t>
-      </w:r>
-      <w:r>
-        <w:rPr>
-          <w:sz w:val="24"/>
-        </w:rPr>
-        <w:tab/>
-      </w:r>
-      <w:proofErr w:type="gramStart"/>
-      <w:r>
-        <w:rPr>
-          <w:sz w:val="24"/>
-        </w:rPr>
-        <w:t xml:space="preserve">原语 </w:t>
-      </w:r>
-    </w:p>
-    <w:p>
-      <w:pPr>
-        <w:rPr>
-          <w:sz w:val="24"/>
-        </w:rPr>
-      </w:pPr>
-      <w:r>
-        <w:rPr>
-          <w:sz w:val="24"/>
-        </w:rPr>
-        <w:t>C.</w:t>
-      </w:r>
-      <w:r>
-        <w:rPr>
-          <w:sz w:val="24"/>
-        </w:rPr>
-        <w:tab/>
-      </w:r>
-      <w:proofErr w:type="gramStart"/>
-      <w:r>
-        <w:rPr>
-          <w:sz w:val="24"/>
-        </w:rPr>
-        <w:t xml:space="preserve">子程序 </w:t>
-      </w:r>
-    </w:p>
-    <w:p>
-      <w:pPr>
-        <w:rPr>
-          <w:sz w:val="24"/>
-        </w:rPr>
-      </w:pPr>
-      <w:r>
-        <w:rPr>
-          <w:sz w:val="24"/>
-        </w:rPr>
-        <w:t>D.</w:t>
-      </w:r>
-      <w:r>
-        <w:rPr>
-          <w:sz w:val="24"/>
-        </w:rPr>
-        <w:tab/>
-      </w:r>
-      <w:proofErr w:type="gramStart"/>
-      <w:r>
-        <w:rPr>
-          <w:sz w:val="24"/>
-        </w:rPr>
-        <w:t xml:space="preserve">控制模块</w:t>
-      </w:r>
-    </w:p>
-    <w:p>
-      <w:pPr>
-        <w:rPr>
-          <w:sz w:val="24"/>
-        </w:rPr>
-      </w:pPr>
-      <w:r>
-        <w:rPr>
-          <w:sz w:val="24"/>
-        </w:rPr>
-        <w:t/>
-      </w:r>
-    </w:p>
-    <w:p>
-      <w:pPr>
-        <w:rPr>
-          <w:sz w:val="24"/>
-        </w:rPr>
-      </w:pPr>
-      <w:r>
-        <w:rPr>
-          <w:sz w:val="24"/>
-        </w:rPr>
-        <w:t xml:space="preserve"/>
-      </w:r>
+      <w:r>
+        <w:rPr>
+          <w:sz w:val="24"/>
+        </w:rPr>
+        <w:t>UNIX</w:t>
+      </w:r>
+    </w:p>
+    <w:p>
+      <w:pPr>
+        <w:rPr>
+          <w:sz w:val="24"/>
+        </w:rPr>
+      </w:pPr>
+    </w:p>
+    <w:p>
+      <w:pPr>
+        <w:rPr>
+          <w:sz w:val="24"/>
+        </w:rPr>
+      </w:pPr>
     </w:p>
     <w:p>
       <w:pPr>
@@ -3597,7 +2654,7 @@
                 <w:rFonts w:hint="eastAsia"/>
                 <w:sz w:val="24"/>
               </w:rPr>
-              <w:t>10</w:t>
+              <w:t>5</w:t>
             </w:r>
             <w:r>
               <w:rPr>
@@ -3610,7 +2667,7 @@
               <w:rPr>
                 <w:sz w:val="24"/>
               </w:rPr>
-              <w:t>3</w:t>
+              <w:t>5</w:t>
             </w:r>
             <w:r>
               <w:rPr>
@@ -3623,7 +2680,7 @@
               <w:rPr>
                 <w:sz w:val="24"/>
               </w:rPr>
-              <w:t xml:space="preserve">30</w:t>
+              <w:t>18</w:t>
             </w:r>
             <w:r>
               <w:rPr>
@@ -3722,12 +2779,35 @@
           <w:sz w:val="24"/>
         </w:rPr>
       </w:pPr>
-      <w:proofErr w:type="gramStart"/>
-      <w:r>
-        <w:rPr>
-          <w:sz w:val="24"/>
-        </w:rPr>
-        <w:t xml:space="preserve">下列存储器（BC）可以用来存储页表？</w:t>
+      <w:r>
+        <w:rPr>
+          <w:sz w:val="24"/>
+        </w:rPr>
+        <w:t>（</w:t>
+      </w:r>
+      <w:r>
+        <w:rPr>
+          <w:sz w:val="24"/>
+        </w:rPr>
+        <w:t>BCD</w:t>
+      </w:r>
+      <w:r>
+        <w:rPr>
+          <w:sz w:val="24"/>
+        </w:rPr>
+        <w:t>）可以直接通过</w:t>
+      </w:r>
+      <w:r>
+        <w:rPr>
+          <w:sz w:val="24"/>
+        </w:rPr>
+        <w:t>OS</w:t>
+      </w:r>
+      <w:r>
+        <w:rPr>
+          <w:sz w:val="24"/>
+        </w:rPr>
+        <w:t>的（作业）控制接口完成。</w:t>
       </w:r>
     </w:p>
     <w:p>
@@ -3755,12 +2835,17 @@
         </w:rPr>
         <w:tab/>
       </w:r>
-      <w:proofErr w:type="gramStart"/>
-      <w:r>
-        <w:rPr>
-          <w:sz w:val="24"/>
-        </w:rPr>
-        <w:t xml:space="preserve">Cache </w:t>
+      <w:r>
+        <w:rPr>
+          <w:sz w:val="24"/>
+        </w:rPr>
+        <w:t>用户复制文件</w:t>
+      </w:r>
+      <w:r>
+        <w:rPr>
+          <w:sz w:val="24"/>
+        </w:rPr>
+        <w:t xml:space="preserve"> </w:t>
       </w:r>
     </w:p>
     <w:p>
@@ -3781,12 +2866,11 @@
         </w:rPr>
         <w:tab/>
       </w:r>
-      <w:proofErr w:type="gramStart"/>
-      <w:r>
-        <w:rPr>
-          <w:sz w:val="24"/>
-        </w:rPr>
-        <w:t xml:space="preserve">磁盘</w:t>
+      <w:r>
+        <w:rPr>
+          <w:sz w:val="24"/>
+        </w:rPr>
+        <w:t>查看目录</w:t>
       </w:r>
     </w:p>
     <w:p>
@@ -3807,12 +2891,11 @@
         </w:rPr>
         <w:tab/>
       </w:r>
-      <w:proofErr w:type="gramStart"/>
-      <w:r>
-        <w:rPr>
-          <w:sz w:val="24"/>
-        </w:rPr>
-        <w:t xml:space="preserve">主存</w:t>
+      <w:r>
+        <w:rPr>
+          <w:sz w:val="24"/>
+        </w:rPr>
+        <w:t>向寄存器存数据</w:t>
       </w:r>
     </w:p>
     <w:p>
@@ -3833,12 +2916,11 @@
         </w:rPr>
         <w:tab/>
       </w:r>
-      <w:proofErr w:type="gramStart"/>
-      <w:r>
-        <w:rPr>
-          <w:sz w:val="24"/>
-        </w:rPr>
-        <w:t xml:space="preserve">块表</w:t>
+      <w:r>
+        <w:rPr>
+          <w:sz w:val="24"/>
+        </w:rPr>
+        <w:t>读磁盘的扇区</w:t>
       </w:r>
     </w:p>
     <w:p>
@@ -3848,12 +2930,6 @@
           <w:sz w:val="24"/>
         </w:rPr>
       </w:pPr>
-      <w:r>
-        <w:rPr>
-          <w:sz w:val="24"/>
-        </w:rPr>
-        <w:t xml:space="preserve"/>
-      </w:r>
     </w:p>
     <w:p>
       <w:pPr>
@@ -3862,12 +2938,6 @@
           <w:sz w:val="24"/>
         </w:rPr>
       </w:pPr>
-      <w:r>
-        <w:rPr>
-          <w:sz w:val="24"/>
-        </w:rPr>
-        <w:t xml:space="preserve"/>
-      </w:r>
     </w:p>
     <w:p>
       <w:pPr>
@@ -3888,12 +2958,23 @@
           <w:sz w:val="24"/>
         </w:rPr>
       </w:pPr>
-      <w:proofErr w:type="gramStart"/>
-      <w:r>
-        <w:rPr>
-          <w:sz w:val="24"/>
-        </w:rPr>
-        <w:t xml:space="preserve">下列四个选项描述的时间组成了周转时间，其中可能发生多次的是（ABCD）。</w:t>
+      <w:r>
+        <w:rPr>
+          <w:sz w:val="24"/>
+        </w:rPr>
+        <w:t>（</w:t>
+      </w:r>
+      <w:r>
+        <w:rPr>
+          <w:sz w:val="24"/>
+        </w:rPr>
+        <w:t>BC</w:t>
+      </w:r>
+      <w:r>
+        <w:rPr>
+          <w:sz w:val="24"/>
+        </w:rPr>
+        <w:t>）不适合批处理。</w:t>
       </w:r>
     </w:p>
     <w:p>
@@ -3921,12 +3002,17 @@
         </w:rPr>
         <w:tab/>
       </w:r>
-      <w:proofErr w:type="gramStart"/>
-      <w:r>
-        <w:rPr>
-          <w:sz w:val="24"/>
-        </w:rPr>
-        <w:t xml:space="preserve">等待I/O操作完成的时间 </w:t>
+      <w:r>
+        <w:rPr>
+          <w:sz w:val="24"/>
+        </w:rPr>
+        <w:t>玩游戏</w:t>
+      </w:r>
+      <w:r>
+        <w:rPr>
+          <w:sz w:val="24"/>
+        </w:rPr>
+        <w:t xml:space="preserve"> </w:t>
       </w:r>
     </w:p>
     <w:p>
@@ -3947,24 +3033,24 @@
         </w:rPr>
         <w:tab/>
       </w:r>
-      <w:proofErr w:type="gramStart"/>
-      <w:r>
-        <w:rPr>
-          <w:sz w:val="24"/>
-        </w:rPr>
-        <w:t xml:space="preserve">作业在外存后备队列上等待作业调度的时间</w:t>
-      </w:r>
-    </w:p>
-    <w:p>
-      <w:pPr>
-        <w:rPr>
-          <w:sz w:val="24"/>
-        </w:rPr>
-      </w:pPr>
-      <w:r>
-        <w:rPr>
-          <w:sz w:val="24"/>
-        </w:rPr>
+      <w:r>
+        <w:rPr>
+          <w:sz w:val="24"/>
+        </w:rPr>
+        <w:t>飞行模型</w:t>
+      </w:r>
+    </w:p>
+    <w:p>
+      <w:pPr>
+        <w:rPr>
+          <w:sz w:val="24"/>
+        </w:rPr>
+      </w:pPr>
+      <w:r>
+        <w:rPr>
+          <w:sz w:val="24"/>
+        </w:rPr>
+        <w:lastRenderedPageBreak/>
         <w:t>C.</w:t>
       </w:r>
       <w:r>
@@ -3973,12 +3059,11 @@
         </w:rPr>
         <w:tab/>
       </w:r>
-      <w:proofErr w:type="gramStart"/>
-      <w:r>
-        <w:rPr>
-          <w:sz w:val="24"/>
-        </w:rPr>
-        <w:t xml:space="preserve">进程在CPU上执行时间</w:t>
+      <w:r>
+        <w:rPr>
+          <w:sz w:val="24"/>
+        </w:rPr>
+        <w:t>解大型方程组</w:t>
       </w:r>
     </w:p>
     <w:p>
@@ -3999,12 +3084,11 @@
         </w:rPr>
         <w:tab/>
       </w:r>
-      <w:proofErr w:type="gramStart"/>
-      <w:r>
-        <w:rPr>
-          <w:sz w:val="24"/>
-        </w:rPr>
-        <w:t xml:space="preserve">进程在就绪队列上等待进程调度的时间</w:t>
+      <w:r>
+        <w:rPr>
+          <w:sz w:val="24"/>
+        </w:rPr>
+        <w:t>调试程序</w:t>
       </w:r>
     </w:p>
     <w:p>
@@ -4014,12 +3098,6 @@
           <w:sz w:val="24"/>
         </w:rPr>
       </w:pPr>
-      <w:r>
-        <w:rPr>
-          <w:sz w:val="24"/>
-        </w:rPr>
-        <w:t xml:space="preserve"/>
-      </w:r>
     </w:p>
     <w:p>
       <w:pPr>
@@ -4028,12 +3106,6 @@
           <w:sz w:val="24"/>
         </w:rPr>
       </w:pPr>
-      <w:r>
-        <w:rPr>
-          <w:sz w:val="24"/>
-        </w:rPr>
-        <w:t xml:space="preserve"/>
-      </w:r>
     </w:p>
     <w:p>
       <w:pPr>
@@ -4054,12 +3126,71 @@
           <w:sz w:val="24"/>
         </w:rPr>
       </w:pPr>
-      <w:proofErr w:type="gramStart"/>
-      <w:r>
-        <w:rPr>
-          <w:sz w:val="24"/>
-        </w:rPr>
-        <w:t xml:space="preserve">（AB）系统不是操作系统。</w:t>
+      <w:r>
+        <w:rPr>
+          <w:sz w:val="24"/>
+        </w:rPr>
+        <w:t>在单处理机系统中，相同的硬件条件下，要执行</w:t>
+      </w:r>
+      <w:r>
+        <w:rPr>
+          <w:sz w:val="24"/>
+        </w:rPr>
+        <w:t>10</w:t>
+      </w:r>
+      <w:r>
+        <w:rPr>
+          <w:sz w:val="24"/>
+        </w:rPr>
+        <w:t>个程序，每个程序单独执行需要</w:t>
+      </w:r>
+      <w:r>
+        <w:rPr>
+          <w:sz w:val="24"/>
+        </w:rPr>
+        <w:t>6min</w:t>
+      </w:r>
+      <w:r>
+        <w:rPr>
+          <w:sz w:val="24"/>
+        </w:rPr>
+        <w:t>。现在</w:t>
+      </w:r>
+      <w:r>
+        <w:rPr>
+          <w:sz w:val="24"/>
+        </w:rPr>
+        <w:t>10</w:t>
+      </w:r>
+      <w:r>
+        <w:rPr>
+          <w:sz w:val="24"/>
+        </w:rPr>
+        <w:t>个程序同时在多道程序系统执行，一般情况下，每个程序执行完毕需要的时间（</w:t>
+      </w:r>
+      <w:r>
+        <w:rPr>
+          <w:sz w:val="24"/>
+        </w:rPr>
+        <w:t>B</w:t>
+      </w:r>
+      <w:r>
+        <w:rPr>
+          <w:sz w:val="24"/>
+        </w:rPr>
+        <w:t>），全部执行完毕总共需要的时间（</w:t>
+      </w:r>
+      <w:r>
+        <w:rPr>
+          <w:sz w:val="24"/>
+        </w:rPr>
+        <w:t>C</w:t>
+      </w:r>
+      <w:r>
+        <w:rPr>
+          <w:sz w:val="24"/>
+        </w:rPr>
+        <w:t>）。</w:t>
       </w:r>
     </w:p>
     <w:p>
@@ -4087,12 +3218,17 @@
         </w:rPr>
         <w:tab/>
       </w:r>
-      <w:proofErr w:type="gramStart"/>
-      <w:r>
-        <w:rPr>
-          <w:sz w:val="24"/>
-        </w:rPr>
-        <w:t xml:space="preserve">Word </w:t>
+      <w:r>
+        <w:rPr>
+          <w:sz w:val="24"/>
+        </w:rPr>
+        <w:t>小于</w:t>
+      </w:r>
+      <w:r>
+        <w:rPr>
+          <w:sz w:val="24"/>
+        </w:rPr>
+        <w:t xml:space="preserve">6min </w:t>
       </w:r>
     </w:p>
     <w:p>
@@ -4113,12 +3249,17 @@
         </w:rPr>
         <w:tab/>
       </w:r>
-      <w:proofErr w:type="gramStart"/>
-      <w:r>
-        <w:rPr>
-          <w:sz w:val="24"/>
-        </w:rPr>
-        <w:t xml:space="preserve">Excel</w:t>
+      <w:r>
+        <w:rPr>
+          <w:sz w:val="24"/>
+        </w:rPr>
+        <w:t>大于</w:t>
+      </w:r>
+      <w:r>
+        <w:rPr>
+          <w:sz w:val="24"/>
+        </w:rPr>
+        <w:t>6min</w:t>
       </w:r>
     </w:p>
     <w:p>
@@ -4139,12 +3280,17 @@
         </w:rPr>
         <w:tab/>
       </w:r>
-      <w:proofErr w:type="gramStart"/>
-      <w:r>
-        <w:rPr>
-          <w:sz w:val="24"/>
-        </w:rPr>
-        <w:t xml:space="preserve">Unix</w:t>
+      <w:r>
+        <w:rPr>
+          <w:sz w:val="24"/>
+        </w:rPr>
+        <w:t>小于等于</w:t>
+      </w:r>
+      <w:r>
+        <w:rPr>
+          <w:sz w:val="24"/>
+        </w:rPr>
+        <w:t>60min</w:t>
       </w:r>
     </w:p>
     <w:p>
@@ -4165,12 +3311,17 @@
         </w:rPr>
         <w:tab/>
       </w:r>
-      <w:proofErr w:type="gramStart"/>
-      <w:r>
-        <w:rPr>
-          <w:sz w:val="24"/>
-        </w:rPr>
-        <w:t xml:space="preserve">Windows</w:t>
+      <w:r>
+        <w:rPr>
+          <w:sz w:val="24"/>
+        </w:rPr>
+        <w:t>大于</w:t>
+      </w:r>
+      <w:r>
+        <w:rPr>
+          <w:sz w:val="24"/>
+        </w:rPr>
+        <w:t>60min</w:t>
       </w:r>
     </w:p>
     <w:p>
@@ -4180,12 +3331,6 @@
           <w:sz w:val="24"/>
         </w:rPr>
       </w:pPr>
-      <w:r>
-        <w:rPr>
-          <w:sz w:val="24"/>
-        </w:rPr>
-        <w:t xml:space="preserve"/>
-      </w:r>
     </w:p>
     <w:p>
       <w:pPr>
@@ -4194,12 +3339,6 @@
           <w:sz w:val="24"/>
         </w:rPr>
       </w:pPr>
-      <w:r>
-        <w:rPr>
-          <w:sz w:val="24"/>
-        </w:rPr>
-        <w:t xml:space="preserve"/>
-      </w:r>
     </w:p>
     <w:p>
       <w:pPr>
@@ -4220,12 +3359,35 @@
           <w:sz w:val="24"/>
         </w:rPr>
       </w:pPr>
-      <w:proofErr w:type="gramStart"/>
-      <w:r>
-        <w:rPr>
-          <w:sz w:val="24"/>
-        </w:rPr>
-        <w:t xml:space="preserve">在单处理机计算机系统中，多道程序的执行具有（ABD）的特点。</w:t>
+      <w:r>
+        <w:rPr>
+          <w:sz w:val="24"/>
+        </w:rPr>
+        <w:t>能同时执行多个程序的</w:t>
+      </w:r>
+      <w:r>
+        <w:rPr>
+          <w:sz w:val="24"/>
+        </w:rPr>
+        <w:t>OS</w:t>
+      </w:r>
+      <w:r>
+        <w:rPr>
+          <w:sz w:val="24"/>
+        </w:rPr>
+        <w:t>是（</w:t>
+      </w:r>
+      <w:r>
+        <w:rPr>
+          <w:sz w:val="24"/>
+        </w:rPr>
+        <w:t>ACD</w:t>
+      </w:r>
+      <w:r>
+        <w:rPr>
+          <w:sz w:val="24"/>
+        </w:rPr>
+        <w:t>）。</w:t>
       </w:r>
     </w:p>
     <w:p>
@@ -4253,12 +3415,17 @@
         </w:rPr>
         <w:tab/>
       </w:r>
-      <w:proofErr w:type="gramStart"/>
-      <w:r>
-        <w:rPr>
-          <w:sz w:val="24"/>
-        </w:rPr>
-        <w:t xml:space="preserve">程序执行宏观上并行 </w:t>
+      <w:r>
+        <w:rPr>
+          <w:sz w:val="24"/>
+        </w:rPr>
+        <w:t>多道批处理</w:t>
+      </w:r>
+      <w:r>
+        <w:rPr>
+          <w:sz w:val="24"/>
+        </w:rPr>
+        <w:t xml:space="preserve"> </w:t>
       </w:r>
     </w:p>
     <w:p>
@@ -4279,12 +3446,11 @@
         </w:rPr>
         <w:tab/>
       </w:r>
-      <w:proofErr w:type="gramStart"/>
-      <w:r>
-        <w:rPr>
-          <w:sz w:val="24"/>
-        </w:rPr>
-        <w:t xml:space="preserve">程序执行微观上串行</w:t>
+      <w:r>
+        <w:rPr>
+          <w:sz w:val="24"/>
+        </w:rPr>
+        <w:t>单道批处理</w:t>
       </w:r>
     </w:p>
     <w:p>
@@ -4305,12 +3471,11 @@
         </w:rPr>
         <w:tab/>
       </w:r>
-      <w:proofErr w:type="gramStart"/>
-      <w:r>
-        <w:rPr>
-          <w:sz w:val="24"/>
-        </w:rPr>
-        <w:t xml:space="preserve">设备和处理机可以并行</w:t>
+      <w:r>
+        <w:rPr>
+          <w:sz w:val="24"/>
+        </w:rPr>
+        <w:t>分时系统</w:t>
       </w:r>
     </w:p>
     <w:p>
@@ -4331,12 +3496,11 @@
         </w:rPr>
         <w:tab/>
       </w:r>
-      <w:proofErr w:type="gramStart"/>
-      <w:r>
-        <w:rPr>
-          <w:sz w:val="24"/>
-        </w:rPr>
-        <w:t xml:space="preserve">设备和处理机只能串行</w:t>
+      <w:r>
+        <w:rPr>
+          <w:sz w:val="24"/>
+        </w:rPr>
+        <w:t>实时系统</w:t>
       </w:r>
     </w:p>
     <w:p>
@@ -4346,12 +3510,6 @@
           <w:sz w:val="24"/>
         </w:rPr>
       </w:pPr>
-      <w:r>
-        <w:rPr>
-          <w:sz w:val="24"/>
-        </w:rPr>
-        <w:t xml:space="preserve"/>
-      </w:r>
     </w:p>
     <w:p>
       <w:pPr>
@@ -4360,12 +3518,6 @@
           <w:sz w:val="24"/>
         </w:rPr>
       </w:pPr>
-      <w:r>
-        <w:rPr>
-          <w:sz w:val="24"/>
-        </w:rPr>
-        <w:t xml:space="preserve"/>
-      </w:r>
     </w:p>
     <w:p>
       <w:pPr>
@@ -4386,12 +3538,23 @@
           <w:sz w:val="24"/>
         </w:rPr>
       </w:pPr>
-      <w:proofErr w:type="gramStart"/>
-      <w:r>
-        <w:rPr>
-          <w:sz w:val="24"/>
-        </w:rPr>
-        <w:t xml:space="preserve">用户要求（CD）系统对用户的请求在一定的时间内给予及时响应。</w:t>
+      <w:r>
+        <w:rPr>
+          <w:sz w:val="24"/>
+        </w:rPr>
+        <w:t>用户要求（</w:t>
+      </w:r>
+      <w:r>
+        <w:rPr>
+          <w:sz w:val="24"/>
+        </w:rPr>
+        <w:t>CD</w:t>
+      </w:r>
+      <w:r>
+        <w:rPr>
+          <w:sz w:val="24"/>
+        </w:rPr>
+        <w:t>）系统对用户的请求在一定的时间内给予及时响应。</w:t>
       </w:r>
     </w:p>
     <w:p>
@@ -4419,12 +3582,17 @@
         </w:rPr>
         <w:tab/>
       </w:r>
-      <w:proofErr w:type="gramStart"/>
-      <w:r>
-        <w:rPr>
-          <w:sz w:val="24"/>
-        </w:rPr>
-        <w:t xml:space="preserve">多道批处理 </w:t>
+      <w:r>
+        <w:rPr>
+          <w:sz w:val="24"/>
+        </w:rPr>
+        <w:t>多道批处理</w:t>
+      </w:r>
+      <w:r>
+        <w:rPr>
+          <w:sz w:val="24"/>
+        </w:rPr>
+        <w:t xml:space="preserve"> </w:t>
       </w:r>
     </w:p>
     <w:p>
@@ -4445,12 +3613,11 @@
         </w:rPr>
         <w:tab/>
       </w:r>
-      <w:proofErr w:type="gramStart"/>
-      <w:r>
-        <w:rPr>
-          <w:sz w:val="24"/>
-        </w:rPr>
-        <w:t xml:space="preserve">单道批处理</w:t>
+      <w:r>
+        <w:rPr>
+          <w:sz w:val="24"/>
+        </w:rPr>
+        <w:t>单道批处理</w:t>
       </w:r>
     </w:p>
     <w:p>
@@ -4471,12 +3638,11 @@
         </w:rPr>
         <w:tab/>
       </w:r>
-      <w:proofErr w:type="gramStart"/>
-      <w:r>
-        <w:rPr>
-          <w:sz w:val="24"/>
-        </w:rPr>
-        <w:t xml:space="preserve">分时系统</w:t>
+      <w:r>
+        <w:rPr>
+          <w:sz w:val="24"/>
+        </w:rPr>
+        <w:t>分时系统</w:t>
       </w:r>
     </w:p>
     <w:p>
@@ -4497,12 +3663,11 @@
         </w:rPr>
         <w:tab/>
       </w:r>
-      <w:proofErr w:type="gramStart"/>
-      <w:r>
-        <w:rPr>
-          <w:sz w:val="24"/>
-        </w:rPr>
-        <w:t xml:space="preserve">实时系统</w:t>
+      <w:r>
+        <w:rPr>
+          <w:sz w:val="24"/>
+        </w:rPr>
+        <w:t>实时系统</w:t>
       </w:r>
     </w:p>
     <w:p>
@@ -4512,12 +3677,6 @@
           <w:sz w:val="24"/>
         </w:rPr>
       </w:pPr>
-      <w:r>
-        <w:rPr>
-          <w:sz w:val="24"/>
-        </w:rPr>
-        <w:t xml:space="preserve"/>
-      </w:r>
     </w:p>
     <w:p>
       <w:pPr>
@@ -4526,2173 +3685,41 @@
           <w:sz w:val="24"/>
         </w:rPr>
       </w:pPr>
-      <w:r>
-        <w:rPr>
-          <w:sz w:val="24"/>
-        </w:rPr>
-        <w:t xml:space="preserve"/>
-      </w:r>
-    </w:p>
-    <w:p>
-      <w:pPr>
-        <w:rPr>
-          <w:sz w:val="24"/>
-        </w:rPr>
-      </w:pPr>
-    </w:p>
-    <w:p>
-      <w:pPr>
-        <w:pStyle w:val="a8"/>
-        <w:numPr>
-          <w:ilvl w:val="0"/>
-          <w:numId w:val="4"/>
-        </w:numPr>
-        <w:ind w:firstLineChars="0"/>
-        <w:rPr>
-          <w:sz w:val="24"/>
-        </w:rPr>
-      </w:pPr>
-      <w:proofErr w:type="gramStart"/>
-      <w:r>
-        <w:rPr>
-          <w:sz w:val="24"/>
-        </w:rPr>
-        <w:t xml:space="preserve">下面列出的是选择调度方式和算法的四个面向用户的准则。其中不完全适用于实时系统的准则是（B）。</w:t>
-      </w:r>
-    </w:p>
-    <w:p>
-      <w:pPr>
-        <w:rPr>
-          <w:sz w:val="24"/>
-        </w:rPr>
-      </w:pPr>
-    </w:p>
-    <w:p>
-      <w:pPr>
-        <w:rPr>
-          <w:sz w:val="24"/>
-        </w:rPr>
-      </w:pPr>
-      <w:r>
-        <w:rPr>
-          <w:sz w:val="24"/>
-        </w:rPr>
-        <w:t>A.</w:t>
-      </w:r>
-      <w:r>
-        <w:rPr>
-          <w:sz w:val="24"/>
-        </w:rPr>
-        <w:tab/>
-      </w:r>
-      <w:proofErr w:type="gramStart"/>
-      <w:r>
-        <w:rPr>
-          <w:sz w:val="24"/>
-        </w:rPr>
-        <w:t xml:space="preserve">优先权准则 </w:t>
-      </w:r>
-    </w:p>
-    <w:p>
-      <w:pPr>
-        <w:rPr>
-          <w:sz w:val="24"/>
-        </w:rPr>
-      </w:pPr>
-      <w:r>
-        <w:rPr>
-          <w:sz w:val="24"/>
-        </w:rPr>
-        <w:t>B.</w:t>
-      </w:r>
-      <w:r>
-        <w:rPr>
-          <w:sz w:val="24"/>
-        </w:rPr>
-        <w:tab/>
-      </w:r>
-      <w:proofErr w:type="gramStart"/>
-      <w:r>
-        <w:rPr>
-          <w:sz w:val="24"/>
-        </w:rPr>
-        <w:t xml:space="preserve">响应时间快</w:t>
-      </w:r>
-    </w:p>
-    <w:p>
-      <w:pPr>
-        <w:rPr>
-          <w:sz w:val="24"/>
-        </w:rPr>
-      </w:pPr>
-      <w:r>
-        <w:rPr>
-          <w:sz w:val="24"/>
-        </w:rPr>
-        <w:t>C.</w:t>
-      </w:r>
-      <w:r>
-        <w:rPr>
-          <w:sz w:val="24"/>
-        </w:rPr>
-        <w:tab/>
-      </w:r>
-      <w:proofErr w:type="gramStart"/>
-      <w:r>
-        <w:rPr>
-          <w:sz w:val="24"/>
-        </w:rPr>
-        <w:t xml:space="preserve">截止时间的保证</w:t>
-      </w:r>
-    </w:p>
-    <w:p>
-      <w:pPr>
-        <w:rPr>
-          <w:sz w:val="24"/>
-        </w:rPr>
-      </w:pPr>
-      <w:r>
-        <w:rPr>
-          <w:sz w:val="24"/>
-        </w:rPr>
-        <w:t>D.</w:t>
-      </w:r>
-      <w:r>
-        <w:rPr>
-          <w:sz w:val="24"/>
-        </w:rPr>
-        <w:tab/>
-      </w:r>
-      <w:proofErr w:type="gramStart"/>
-      <w:r>
-        <w:rPr>
-          <w:sz w:val="24"/>
-        </w:rPr>
-        <w:t xml:space="preserve">周转时间短</w:t>
-      </w:r>
-    </w:p>
-    <w:p>
-      <w:pPr>
-        <w:ind w:left="420"/>
-        <w:rPr>
-          <w:sz w:val="24"/>
-        </w:rPr>
-      </w:pPr>
-      <w:r>
-        <w:rPr>
-          <w:sz w:val="24"/>
-        </w:rPr>
-        <w:t xml:space="preserve"/>
-      </w:r>
-    </w:p>
-    <w:p>
-      <w:pPr>
-        <w:ind w:left="420"/>
-        <w:rPr>
-          <w:sz w:val="24"/>
-        </w:rPr>
-      </w:pPr>
-      <w:r>
-        <w:rPr>
-          <w:sz w:val="24"/>
-        </w:rPr>
-        <w:t xml:space="preserve"/>
-      </w:r>
-    </w:p>
-    <w:p>
-      <w:pPr>
-        <w:rPr>
-          <w:sz w:val="24"/>
-        </w:rPr>
-      </w:pPr>
-    </w:p>
-    <w:p>
-      <w:pPr>
-        <w:pStyle w:val="a8"/>
-        <w:numPr>
-          <w:ilvl w:val="0"/>
-          <w:numId w:val="4"/>
-        </w:numPr>
-        <w:ind w:firstLineChars="0"/>
-        <w:rPr>
-          <w:sz w:val="24"/>
-        </w:rPr>
-      </w:pPr>
-      <w:proofErr w:type="gramStart"/>
-      <w:r>
-        <w:rPr>
-          <w:sz w:val="24"/>
-        </w:rPr>
-        <w:t xml:space="preserve">多道程序系统的运行必须要依赖（AB）硬件机构的支持。</w:t>
-      </w:r>
-    </w:p>
-    <w:p>
-      <w:pPr>
-        <w:rPr>
-          <w:sz w:val="24"/>
-        </w:rPr>
-      </w:pPr>
-    </w:p>
-    <w:p>
-      <w:pPr>
-        <w:rPr>
-          <w:sz w:val="24"/>
-        </w:rPr>
-      </w:pPr>
-      <w:r>
-        <w:rPr>
-          <w:sz w:val="24"/>
-        </w:rPr>
-        <w:t>A.</w:t>
-      </w:r>
-      <w:r>
-        <w:rPr>
-          <w:sz w:val="24"/>
-        </w:rPr>
-        <w:tab/>
-      </w:r>
-      <w:proofErr w:type="gramStart"/>
-      <w:r>
-        <w:rPr>
-          <w:sz w:val="24"/>
-        </w:rPr>
-        <w:t xml:space="preserve">通道 </w:t>
-      </w:r>
-    </w:p>
-    <w:p>
-      <w:pPr>
-        <w:rPr>
-          <w:sz w:val="24"/>
-        </w:rPr>
-      </w:pPr>
-      <w:r>
-        <w:rPr>
-          <w:sz w:val="24"/>
-        </w:rPr>
-        <w:t>B.</w:t>
-      </w:r>
-      <w:r>
-        <w:rPr>
-          <w:sz w:val="24"/>
-        </w:rPr>
-        <w:tab/>
-      </w:r>
-      <w:proofErr w:type="gramStart"/>
-      <w:r>
-        <w:rPr>
-          <w:sz w:val="24"/>
-        </w:rPr>
-        <w:t xml:space="preserve">中断</w:t>
-      </w:r>
-    </w:p>
-    <w:p>
-      <w:pPr>
-        <w:rPr>
-          <w:sz w:val="24"/>
-        </w:rPr>
-      </w:pPr>
-      <w:r>
-        <w:rPr>
-          <w:sz w:val="24"/>
-        </w:rPr>
-        <w:t>C.</w:t>
-      </w:r>
-      <w:r>
-        <w:rPr>
-          <w:sz w:val="24"/>
-        </w:rPr>
-        <w:tab/>
-      </w:r>
-      <w:proofErr w:type="gramStart"/>
-      <w:r>
-        <w:rPr>
-          <w:sz w:val="24"/>
-        </w:rPr>
-        <w:t xml:space="preserve">鼠标</w:t>
-      </w:r>
-    </w:p>
-    <w:p>
-      <w:pPr>
-        <w:rPr>
-          <w:sz w:val="24"/>
-        </w:rPr>
-      </w:pPr>
-      <w:r>
-        <w:rPr>
-          <w:sz w:val="24"/>
-        </w:rPr>
-        <w:t>D.</w:t>
-      </w:r>
-      <w:r>
-        <w:rPr>
-          <w:sz w:val="24"/>
-        </w:rPr>
-        <w:tab/>
-      </w:r>
-      <w:proofErr w:type="gramStart"/>
-      <w:r>
-        <w:rPr>
-          <w:sz w:val="24"/>
-        </w:rPr>
-        <w:t xml:space="preserve">光盘</w:t>
-      </w:r>
-    </w:p>
-    <w:p>
-      <w:pPr>
-        <w:ind w:left="420"/>
-        <w:rPr>
-          <w:sz w:val="24"/>
-        </w:rPr>
-      </w:pPr>
-      <w:r>
-        <w:rPr>
-          <w:sz w:val="24"/>
-        </w:rPr>
-        <w:t xml:space="preserve"/>
-      </w:r>
-    </w:p>
-    <w:p>
-      <w:pPr>
-        <w:ind w:left="420"/>
-        <w:rPr>
-          <w:sz w:val="24"/>
-        </w:rPr>
-      </w:pPr>
-      <w:r>
-        <w:rPr>
-          <w:sz w:val="24"/>
-        </w:rPr>
-        <w:t xml:space="preserve"/>
-      </w:r>
-    </w:p>
-    <w:p>
-      <w:pPr>
-        <w:rPr>
-          <w:sz w:val="24"/>
-        </w:rPr>
-      </w:pPr>
-    </w:p>
-    <w:p>
-      <w:pPr>
-        <w:pStyle w:val="a8"/>
-        <w:numPr>
-          <w:ilvl w:val="0"/>
-          <w:numId w:val="4"/>
-        </w:numPr>
-        <w:ind w:firstLineChars="0"/>
-        <w:rPr>
-          <w:sz w:val="24"/>
-        </w:rPr>
-      </w:pPr>
-      <w:proofErr w:type="gramStart"/>
-      <w:r>
-        <w:rPr>
-          <w:sz w:val="24"/>
-        </w:rPr>
-        <w:t xml:space="preserve">下面列出的选项中，属于可剥夺性资源的有（AB）。</w:t>
-      </w:r>
-    </w:p>
-    <w:p>
-      <w:pPr>
-        <w:rPr>
-          <w:sz w:val="24"/>
-        </w:rPr>
-      </w:pPr>
-    </w:p>
-    <w:p>
-      <w:pPr>
-        <w:rPr>
-          <w:sz w:val="24"/>
-        </w:rPr>
-      </w:pPr>
-      <w:r>
-        <w:rPr>
-          <w:sz w:val="24"/>
-        </w:rPr>
-        <w:t>A.</w:t>
-      </w:r>
-      <w:r>
-        <w:rPr>
-          <w:sz w:val="24"/>
-        </w:rPr>
-        <w:tab/>
-      </w:r>
-      <w:proofErr w:type="gramStart"/>
-      <w:r>
-        <w:rPr>
-          <w:sz w:val="24"/>
-        </w:rPr>
-        <w:t xml:space="preserve">CPU </w:t>
-      </w:r>
-    </w:p>
-    <w:p>
-      <w:pPr>
-        <w:rPr>
-          <w:sz w:val="24"/>
-        </w:rPr>
-      </w:pPr>
-      <w:r>
-        <w:rPr>
-          <w:sz w:val="24"/>
-        </w:rPr>
-        <w:t>B.</w:t>
-      </w:r>
-      <w:r>
-        <w:rPr>
-          <w:sz w:val="24"/>
-        </w:rPr>
-        <w:tab/>
-      </w:r>
-      <w:proofErr w:type="gramStart"/>
-      <w:r>
-        <w:rPr>
-          <w:sz w:val="24"/>
-        </w:rPr>
-        <w:t xml:space="preserve">内存</w:t>
-      </w:r>
-    </w:p>
-    <w:p>
-      <w:pPr>
-        <w:rPr>
-          <w:sz w:val="24"/>
-        </w:rPr>
-      </w:pPr>
-      <w:r>
-        <w:rPr>
-          <w:sz w:val="24"/>
-        </w:rPr>
-        <w:t>C.</w:t>
-      </w:r>
-      <w:r>
-        <w:rPr>
-          <w:sz w:val="24"/>
-        </w:rPr>
-        <w:tab/>
-      </w:r>
-      <w:proofErr w:type="gramStart"/>
-      <w:r>
-        <w:rPr>
-          <w:sz w:val="24"/>
-        </w:rPr>
-        <w:t xml:space="preserve">磁盘</w:t>
-      </w:r>
-    </w:p>
-    <w:p>
-      <w:pPr>
-        <w:rPr>
-          <w:sz w:val="24"/>
-        </w:rPr>
-      </w:pPr>
-      <w:r>
-        <w:rPr>
-          <w:sz w:val="24"/>
-        </w:rPr>
-        <w:t>D.</w:t>
-      </w:r>
-      <w:r>
-        <w:rPr>
-          <w:sz w:val="24"/>
-        </w:rPr>
-        <w:tab/>
-      </w:r>
-      <w:proofErr w:type="gramStart"/>
-      <w:r>
-        <w:rPr>
-          <w:sz w:val="24"/>
-        </w:rPr>
-        <w:t xml:space="preserve">磁带机</w:t>
-      </w:r>
-    </w:p>
-    <w:p>
-      <w:pPr>
-        <w:ind w:left="420"/>
-        <w:rPr>
-          <w:sz w:val="24"/>
-        </w:rPr>
-      </w:pPr>
-      <w:r>
-        <w:rPr>
-          <w:sz w:val="24"/>
-        </w:rPr>
-        <w:t xml:space="preserve"/>
-      </w:r>
-    </w:p>
-    <w:p>
-      <w:pPr>
-        <w:ind w:left="420"/>
-        <w:rPr>
-          <w:sz w:val="24"/>
-        </w:rPr>
-      </w:pPr>
-      <w:r>
-        <w:rPr>
-          <w:sz w:val="24"/>
-        </w:rPr>
-        <w:t xml:space="preserve"/>
-      </w:r>
-    </w:p>
-    <w:p>
-      <w:pPr>
-        <w:rPr>
-          <w:sz w:val="24"/>
-        </w:rPr>
-      </w:pPr>
-    </w:p>
-    <w:p>
-      <w:pPr>
-        <w:pStyle w:val="a8"/>
-        <w:numPr>
-          <w:ilvl w:val="0"/>
-          <w:numId w:val="4"/>
-        </w:numPr>
-        <w:ind w:firstLineChars="0"/>
-        <w:rPr>
-          <w:sz w:val="24"/>
-        </w:rPr>
-      </w:pPr>
-      <w:proofErr w:type="gramStart"/>
-      <w:r>
-        <w:rPr>
-          <w:sz w:val="24"/>
-        </w:rPr>
-        <w:t xml:space="preserve">在单处理机系统中，相同的硬件条件下，要执行10个程序，每个程序单独执行需要6min。现在10个程序同时在多道程序系统执行，一般情况下，每个程序执行完毕需要的时间（B），全部执行完毕总共需要的时间（C）。</w:t>
-      </w:r>
-    </w:p>
-    <w:p>
-      <w:pPr>
-        <w:rPr>
-          <w:sz w:val="24"/>
-        </w:rPr>
-      </w:pPr>
-    </w:p>
-    <w:p>
-      <w:pPr>
-        <w:rPr>
-          <w:sz w:val="24"/>
-        </w:rPr>
-      </w:pPr>
-      <w:r>
-        <w:rPr>
-          <w:sz w:val="24"/>
-        </w:rPr>
-        <w:t>A.</w:t>
-      </w:r>
-      <w:r>
-        <w:rPr>
-          <w:sz w:val="24"/>
-        </w:rPr>
-        <w:tab/>
-      </w:r>
-      <w:proofErr w:type="gramStart"/>
-      <w:r>
-        <w:rPr>
-          <w:sz w:val="24"/>
-        </w:rPr>
-        <w:t xml:space="preserve">小于6min </w:t>
-      </w:r>
-    </w:p>
-    <w:p>
-      <w:pPr>
-        <w:rPr>
-          <w:sz w:val="24"/>
-        </w:rPr>
-      </w:pPr>
-      <w:r>
-        <w:rPr>
-          <w:sz w:val="24"/>
-        </w:rPr>
-        <w:t>B.</w:t>
-      </w:r>
-      <w:r>
-        <w:rPr>
-          <w:sz w:val="24"/>
-        </w:rPr>
-        <w:tab/>
-      </w:r>
-      <w:proofErr w:type="gramStart"/>
-      <w:r>
-        <w:rPr>
-          <w:sz w:val="24"/>
-        </w:rPr>
-        <w:t xml:space="preserve">大于6min</w:t>
-      </w:r>
-    </w:p>
-    <w:p>
-      <w:pPr>
-        <w:rPr>
-          <w:sz w:val="24"/>
-        </w:rPr>
-      </w:pPr>
-      <w:r>
-        <w:rPr>
-          <w:sz w:val="24"/>
-        </w:rPr>
-        <w:t>C.</w:t>
-      </w:r>
-      <w:r>
-        <w:rPr>
-          <w:sz w:val="24"/>
-        </w:rPr>
-        <w:tab/>
-      </w:r>
-      <w:proofErr w:type="gramStart"/>
-      <w:r>
-        <w:rPr>
-          <w:sz w:val="24"/>
-        </w:rPr>
-        <w:t xml:space="preserve">小于等于60min</w:t>
-      </w:r>
-    </w:p>
-    <w:p>
-      <w:pPr>
-        <w:rPr>
-          <w:sz w:val="24"/>
-        </w:rPr>
-      </w:pPr>
-      <w:r>
-        <w:rPr>
-          <w:sz w:val="24"/>
-        </w:rPr>
-        <w:t>D.</w:t>
-      </w:r>
-      <w:r>
-        <w:rPr>
-          <w:sz w:val="24"/>
-        </w:rPr>
-        <w:tab/>
-      </w:r>
-      <w:proofErr w:type="gramStart"/>
-      <w:r>
-        <w:rPr>
-          <w:sz w:val="24"/>
-        </w:rPr>
-        <w:t xml:space="preserve">大于60min</w:t>
-      </w:r>
-    </w:p>
-    <w:p>
-      <w:pPr>
-        <w:ind w:left="420"/>
-        <w:rPr>
-          <w:sz w:val="24"/>
-        </w:rPr>
-      </w:pPr>
-      <w:r>
-        <w:rPr>
-          <w:sz w:val="24"/>
-        </w:rPr>
-        <w:t xml:space="preserve"/>
-      </w:r>
-    </w:p>
-    <w:p>
-      <w:pPr>
-        <w:ind w:left="420"/>
-        <w:rPr>
-          <w:sz w:val="24"/>
-        </w:rPr>
-      </w:pPr>
-      <w:r>
-        <w:rPr>
-          <w:sz w:val="24"/>
-        </w:rPr>
-        <w:t xml:space="preserve"/>
-      </w:r>
-    </w:p>
-    <w:p>
-      <w:pPr>
-        <w:rPr>
-          <w:sz w:val="24"/>
-        </w:rPr>
-      </w:pPr>
-    </w:p>
-    <w:p>
-      <w:pPr>
-        <w:pStyle w:val="a8"/>
-        <w:numPr>
-          <w:ilvl w:val="0"/>
-          <w:numId w:val="4"/>
-        </w:numPr>
-        <w:ind w:firstLineChars="0"/>
-        <w:rPr>
-          <w:sz w:val="24"/>
-        </w:rPr>
-      </w:pPr>
-      <w:proofErr w:type="gramStart"/>
-      <w:r>
-        <w:rPr>
-          <w:sz w:val="24"/>
-        </w:rPr>
-        <w:t xml:space="preserve">选择排队作业中等待时间最长的作业优先调度，该调度算法可能不是（AD）。</w:t>
-      </w:r>
-    </w:p>
-    <w:p>
-      <w:pPr>
-        <w:rPr>
-          <w:sz w:val="24"/>
-        </w:rPr>
-      </w:pPr>
-    </w:p>
-    <w:p>
-      <w:pPr>
-        <w:rPr>
-          <w:sz w:val="24"/>
-        </w:rPr>
-      </w:pPr>
-      <w:r>
-        <w:rPr>
-          <w:sz w:val="24"/>
-        </w:rPr>
-        <w:t>A.</w:t>
-      </w:r>
-      <w:r>
-        <w:rPr>
-          <w:sz w:val="24"/>
-        </w:rPr>
-        <w:tab/>
-      </w:r>
-      <w:proofErr w:type="gramStart"/>
-      <w:r>
-        <w:rPr>
-          <w:sz w:val="24"/>
-        </w:rPr>
-        <w:t xml:space="preserve">先来先服务调度算法 </w:t>
-      </w:r>
-    </w:p>
-    <w:p>
-      <w:pPr>
-        <w:rPr>
-          <w:sz w:val="24"/>
-        </w:rPr>
-      </w:pPr>
-      <w:r>
-        <w:rPr>
-          <w:sz w:val="24"/>
-        </w:rPr>
-        <w:t>B.</w:t>
-      </w:r>
-      <w:r>
-        <w:rPr>
-          <w:sz w:val="24"/>
-        </w:rPr>
-        <w:tab/>
-      </w:r>
-      <w:proofErr w:type="gramStart"/>
-      <w:r>
-        <w:rPr>
-          <w:sz w:val="24"/>
-        </w:rPr>
-        <w:t xml:space="preserve">高响应比优先调度算法</w:t>
-      </w:r>
-    </w:p>
-    <w:p>
-      <w:pPr>
-        <w:rPr>
-          <w:sz w:val="24"/>
-        </w:rPr>
-      </w:pPr>
-      <w:r>
-        <w:rPr>
-          <w:sz w:val="24"/>
-        </w:rPr>
-        <w:t>C.</w:t>
-      </w:r>
-      <w:r>
-        <w:rPr>
-          <w:sz w:val="24"/>
-        </w:rPr>
-        <w:tab/>
-      </w:r>
-      <w:proofErr w:type="gramStart"/>
-      <w:r>
-        <w:rPr>
-          <w:sz w:val="24"/>
-        </w:rPr>
-        <w:t xml:space="preserve">优先权调度算法</w:t>
-      </w:r>
-    </w:p>
-    <w:p>
-      <w:pPr>
-        <w:rPr>
-          <w:sz w:val="24"/>
-        </w:rPr>
-      </w:pPr>
-      <w:r>
-        <w:rPr>
-          <w:sz w:val="24"/>
-        </w:rPr>
-        <w:t>D.</w:t>
-      </w:r>
-      <w:r>
-        <w:rPr>
-          <w:sz w:val="24"/>
-        </w:rPr>
-        <w:tab/>
-      </w:r>
-      <w:proofErr w:type="gramStart"/>
-      <w:r>
-        <w:rPr>
-          <w:sz w:val="24"/>
-        </w:rPr>
-        <w:t xml:space="preserve">短作业优先调度算法</w:t>
-      </w:r>
-    </w:p>
-    <w:p>
-      <w:pPr>
-        <w:ind w:left="420"/>
-        <w:rPr>
-          <w:sz w:val="24"/>
-        </w:rPr>
-      </w:pPr>
-      <w:r>
-        <w:rPr>
-          <w:sz w:val="24"/>
-        </w:rPr>
-        <w:t xml:space="preserve"/>
-      </w:r>
-    </w:p>
-    <w:p>
-      <w:pPr>
-        <w:ind w:left="420"/>
-        <w:rPr>
-          <w:sz w:val="24"/>
-        </w:rPr>
-      </w:pPr>
-      <w:r>
-        <w:rPr>
-          <w:sz w:val="24"/>
-        </w:rPr>
-        <w:t xml:space="preserve"/>
-      </w:r>
-    </w:p>
-    <w:p>
-      <w:pPr>
-        <w:rPr>
-          <w:sz w:val="24"/>
-        </w:rPr>
-      </w:pPr>
-      <w:r>
-        <w:rPr>
-          <w:sz w:val="24"/>
-        </w:rPr>
-        <w:t/>
-      </w:r>
-    </w:p>
-    <w:p>
-      <w:pPr>
-        <w:rPr>
-          <w:sz w:val="24"/>
-        </w:rPr>
-      </w:pPr>
-      <w:r>
-        <w:rPr>
-          <w:sz w:val="24"/>
-        </w:rPr>
-        <w:t/>
-      </w:r>
-    </w:p>
-    <w:p>
-      <w:pPr>
-        <w:rPr>
-          <w:sz w:val="24"/>
-        </w:rPr>
-      </w:pPr>
-      <w:r>
-        <w:rPr>
-          <w:sz w:val="24"/>
-        </w:rPr>
-        <w:t xml:space="preserve"/>
-      </w:r>
-    </w:p>
-    <w:p>
-      <w:pPr>
-        <w:rPr>
-          <w:sz w:val="24"/>
-        </w:rPr>
-      </w:pPr>
-    </w:p>
-    <w:p>
-      <w:pPr>
-        <w:rPr>
-          <w:sz w:val="24"/>
-        </w:rPr>
-      </w:pPr>
-      <w:r>
-        <w:rPr>
-          <w:sz w:val="24"/>
-        </w:rPr>
-        <w:t xml:space="preserve"/>
-      </w:r>
-    </w:p>
-    <w:p>
-      <w:pPr>
-        <w:rPr>
-          <w:sz w:val="24"/>
-        </w:rPr>
-      </w:pPr>
-    </w:p>
-    <w:tbl>
-      <w:tblPr>
-        <w:tblW w:w="4917" w:type="pct"/>
-        <w:jc w:val="center"/>
-        <w:tblBorders>
-          <w:top w:val="single" w:sz="4" w:space="0" w:color="auto"/>
-          <w:left w:val="single" w:sz="4" w:space="0" w:color="auto"/>
-          <w:bottom w:val="single" w:sz="4" w:space="0" w:color="auto"/>
-          <w:right w:val="single" w:sz="4" w:space="0" w:color="auto"/>
-          <w:insideH w:val="single" w:sz="4" w:space="0" w:color="auto"/>
-          <w:insideV w:val="single" w:sz="4" w:space="0" w:color="auto"/>
-        </w:tblBorders>
-        <w:tblLook w:val="0000" w:firstRow="0" w:lastRow="0" w:firstColumn="0" w:lastColumn="0" w:noHBand="0" w:noVBand="0"/>
-      </w:tblPr>
-      <w:tblGrid>
-        <w:gridCol w:w="928"/>
-        <w:gridCol w:w="1538"/>
-        <w:gridCol w:w="5704"/>
-      </w:tblGrid>
-      <w:tr>
-        <w:trPr>
-          <w:cantSplit/>
-          <w:trHeight w:val="409"/>
-          <w:jc w:val="center"/>
-        </w:trPr>
-        <w:tc>
-          <w:tcPr>
-            <w:tcW w:w="568" w:type="pct"/>
-            <w:vAlign w:val="center"/>
-          </w:tcPr>
-          <w:p>
-            <w:pPr>
-              <w:jc w:val="center"/>
-              <w:rPr>
-                <w:sz w:val="24"/>
-              </w:rPr>
-            </w:pPr>
-            <w:r>
-              <w:rPr>
-                <w:rFonts w:hint="eastAsia"/>
-                <w:sz w:val="24"/>
-              </w:rPr>
-              <w:t>得分</w:t>
-            </w:r>
-          </w:p>
-        </w:tc>
-        <w:tc>
-          <w:tcPr>
-            <w:tcW w:w="941" w:type="pct"/>
-            <w:vAlign w:val="center"/>
-          </w:tcPr>
-          <w:p>
-            <w:pPr>
-              <w:jc w:val="center"/>
-              <w:rPr>
-                <w:sz w:val="24"/>
-              </w:rPr>
-            </w:pPr>
-            <w:r>
-              <w:rPr>
-                <w:rFonts w:hint="eastAsia"/>
-                <w:sz w:val="24"/>
-              </w:rPr>
-              <w:t>评阅人</w:t>
-            </w:r>
-          </w:p>
-        </w:tc>
-        <w:tc>
-          <w:tcPr>
-            <w:tcW w:w="3491" w:type="pct"/>
-            <w:vMerge w:val="restart"/>
-            <w:tcBorders>
-              <w:top w:val="nil"/>
-              <w:right w:val="nil"/>
-            </w:tcBorders>
-            <w:vAlign w:val="center"/>
-          </w:tcPr>
-          <w:p>
-            <w:pPr>
-              <w:widowControl/>
-              <w:ind w:firstLineChars="100" w:firstLine="240"/>
-              <w:rPr>
-                <w:sz w:val="36"/>
-              </w:rPr>
-            </w:pPr>
-            <w:r>
-              <w:rPr>
-                <w:rFonts w:ascii="黑体" w:eastAsia="黑体" w:hint="eastAsia"/>
-                <w:sz w:val="24"/>
-              </w:rPr>
-              <w:t>简答</w:t>
-            </w:r>
-            <w:r>
-              <w:rPr>
-                <w:rFonts w:ascii="黑体" w:eastAsia="黑体" w:hint="eastAsia"/>
-                <w:sz w:val="24"/>
-              </w:rPr>
-              <w:t>题</w:t>
-            </w:r>
-            <w:r>
-              <w:rPr>
-                <w:rFonts w:hint="eastAsia"/>
-                <w:sz w:val="24"/>
-              </w:rPr>
-              <w:t>（共</w:t>
-            </w:r>
-            <w:r>
-              <w:rPr>
-                <w:rFonts w:hint="eastAsia"/>
-                <w:sz w:val="24"/>
-              </w:rPr>
-              <w:t>5</w:t>
-            </w:r>
-            <w:r>
-              <w:rPr>
-                <w:rFonts w:hint="eastAsia"/>
-                <w:sz w:val="24"/>
-              </w:rPr>
-              <w:t>小题，每小题</w:t>
-            </w:r>
-            <w:r>
-              <w:rPr>
-                <w:sz w:val="24"/>
-              </w:rPr>
-              <w:t>5</w:t>
-            </w:r>
-            <w:r>
-              <w:rPr>
-                <w:rFonts w:hint="eastAsia"/>
-                <w:sz w:val="24"/>
-              </w:rPr>
-              <w:t>分，共</w:t>
-            </w:r>
-            <w:r>
-              <w:rPr>
-                <w:sz w:val="24"/>
-              </w:rPr>
-              <w:t xml:space="preserve">25</w:t>
-            </w:r>
-            <w:r>
-              <w:rPr>
-                <w:rFonts w:hint="eastAsia"/>
-                <w:sz w:val="24"/>
-              </w:rPr>
-              <w:t>分）</w:t>
-            </w:r>
-          </w:p>
-        </w:tc>
-      </w:tr>
-      <w:tr>
-        <w:trPr>
-          <w:cantSplit/>
-          <w:trHeight w:val="456"/>
-          <w:jc w:val="center"/>
-        </w:trPr>
-        <w:tc>
-          <w:tcPr>
-            <w:tcW w:w="568" w:type="pct"/>
-            <w:tcBorders>
-              <w:bottom w:val="single" w:sz="4" w:space="0" w:color="auto"/>
-            </w:tcBorders>
-            <w:vAlign w:val="center"/>
-          </w:tcPr>
-          <w:p>
-            <w:pPr>
-              <w:jc w:val="center"/>
-              <w:rPr>
-                <w:sz w:val="24"/>
-              </w:rPr>
-            </w:pPr>
-          </w:p>
-        </w:tc>
-        <w:tc>
-          <w:tcPr>
-            <w:tcW w:w="941" w:type="pct"/>
-            <w:tcBorders>
-              <w:bottom w:val="single" w:sz="4" w:space="0" w:color="auto"/>
-            </w:tcBorders>
-            <w:vAlign w:val="center"/>
-          </w:tcPr>
-          <w:p>
-            <w:pPr>
-              <w:jc w:val="center"/>
-              <w:rPr>
-                <w:sz w:val="24"/>
-              </w:rPr>
-            </w:pPr>
-          </w:p>
-        </w:tc>
-        <w:tc>
-          <w:tcPr>
-            <w:tcW w:w="3491" w:type="pct"/>
-            <w:vMerge/>
-            <w:tcBorders>
-              <w:bottom w:val="nil"/>
-              <w:right w:val="nil"/>
-            </w:tcBorders>
-          </w:tcPr>
-          <w:p>
-            <w:pPr>
-              <w:widowControl/>
-              <w:jc w:val="left"/>
-              <w:rPr>
-                <w:sz w:val="36"/>
-              </w:rPr>
-            </w:pPr>
-          </w:p>
-        </w:tc>
-      </w:tr>
-    </w:tbl>
-    <w:p>
-      <w:pPr>
-        <w:rPr>
-          <w:sz w:val="24"/>
-        </w:rPr>
-      </w:pPr>
-    </w:p>
-    <w:p>
-      <w:pPr>
-        <w:rPr>
-          <w:sz w:val="24"/>
-        </w:rPr>
-      </w:pPr>
-    </w:p>
-    <w:p>
-      <w:pPr>
-        <w:pStyle w:val="a8"/>
-        <w:numPr>
-          <w:ilvl w:val="0"/>
-          <w:numId w:val="1"/>
-        </w:numPr>
-        <w:ind w:firstLineChars="0"/>
-        <w:rPr>
-          <w:sz w:val="24"/>
-        </w:rPr>
-      </w:pPr>
-      <w:proofErr w:type="gramStart"/>
-      <w:r>
-        <w:rPr>
-          <w:sz w:val="24"/>
-        </w:rPr>
-        <w:t xml:space="preserve">操作系统为什么要引入进程？进程与程序的关系是怎样的？</w:t>
-      </w:r>
-    </w:p>
-    <w:p>
-      <w:pPr>
-        <w:rPr>
-          <w:sz w:val="24"/>
-        </w:rPr>
-      </w:pPr>
-    </w:p>
-    <w:p>
-      <w:pPr>
-        <w:rPr>
-          <w:sz w:val="24"/>
-        </w:rPr>
-      </w:pPr>
-      <w:r>
-        <w:rPr>
-          <w:rFonts w:hint="eastAsia"/>
-          <w:sz w:val="24"/>
-        </w:rPr>
-        <w:t xml:space="preserve"> </w:t>
-      </w:r>
-    </w:p>
-    <w:p>
-      <w:pPr>
-        <w:rPr>
-          <w:sz w:val="24"/>
-        </w:rPr>
-      </w:pPr>
-      <w:r>
-        <w:rPr>
-          <w:rFonts w:hint="eastAsia"/>
-          <w:sz w:val="24"/>
-        </w:rPr>
-        <w:t xml:space="preserve"> </w:t>
-      </w:r>
-    </w:p>
-    <w:p>
-      <w:pPr>
-        <w:rPr>
-          <w:sz w:val="24"/>
-        </w:rPr>
-      </w:pPr>
-      <w:r>
-        <w:rPr>
-          <w:rFonts w:hint="eastAsia"/>
-          <w:sz w:val="24"/>
-        </w:rPr>
-        <w:t xml:space="preserve"> </w:t>
-      </w:r>
-    </w:p>
-    <w:p>
-      <w:pPr>
-        <w:rPr>
-          <w:sz w:val="24"/>
-        </w:rPr>
-      </w:pPr>
-      <w:r>
-        <w:rPr>
-          <w:rFonts w:hint="eastAsia"/>
-          <w:sz w:val="24"/>
-        </w:rPr>
-        <w:t xml:space="preserve"> </w:t>
-      </w:r>
-    </w:p>
-    <w:p>
-      <w:pPr>
-        <w:rPr>
-          <w:sz w:val="24"/>
-        </w:rPr>
-      </w:pPr>
-      <w:r>
-        <w:rPr>
-          <w:rFonts w:hint="eastAsia"/>
-          <w:sz w:val="24"/>
-        </w:rPr>
-        <w:t xml:space="preserve"> </w:t>
-      </w:r>
-    </w:p>
-    <w:p>
-      <w:pPr>
-        <w:rPr>
-          <w:sz w:val="24"/>
-        </w:rPr>
-      </w:pPr>
-      <w:r>
-        <w:rPr>
-          <w:rFonts w:hint="eastAsia"/>
-          <w:sz w:val="24"/>
-        </w:rPr>
-        <w:t xml:space="preserve"> </w:t>
-      </w:r>
-    </w:p>
-    <w:p>
-      <w:pPr>
-        <w:rPr>
-          <w:sz w:val="24"/>
-        </w:rPr>
-      </w:pPr>
-      <w:r>
-        <w:rPr>
-          <w:rFonts w:hint="eastAsia"/>
-          <w:sz w:val="24"/>
-        </w:rPr>
-        <w:t xml:space="preserve"> </w:t>
-      </w:r>
-    </w:p>
-    <w:p>
-      <w:pPr>
-        <w:rPr>
-          <w:sz w:val="24"/>
-        </w:rPr>
-      </w:pPr>
-      <w:r>
-        <w:rPr>
-          <w:rFonts w:hint="eastAsia"/>
-          <w:sz w:val="24"/>
-        </w:rPr>
-        <w:t xml:space="preserve"> </w:t>
-      </w:r>
-    </w:p>
-    <w:p>
-      <w:pPr>
-        <w:rPr>
-          <w:sz w:val="24"/>
-        </w:rPr>
-      </w:pPr>
-      <w:r>
-        <w:rPr>
-          <w:rFonts w:hint="eastAsia"/>
-          <w:sz w:val="24"/>
-        </w:rPr>
-        <w:t xml:space="preserve"> </w:t>
-      </w:r>
-    </w:p>
-    <w:p>
-      <w:pPr>
-        <w:rPr>
-          <w:sz w:val="24"/>
-        </w:rPr>
-      </w:pPr>
-      <w:r>
-        <w:rPr>
-          <w:rFonts w:hint="eastAsia"/>
-          <w:sz w:val="24"/>
-        </w:rPr>
-        <w:t xml:space="preserve"> </w:t>
-      </w:r>
-    </w:p>
-    <w:p>
-      <w:pPr>
-        <w:rPr>
-          <w:sz w:val="24"/>
-        </w:rPr>
-      </w:pPr>
-      <w:r>
-        <w:rPr>
-          <w:sz w:val="24"/>
-        </w:rPr>
-        <w:t xml:space="preserve"> </w:t>
-      </w:r>
-    </w:p>
-    <w:p>
-      <w:pPr>
-        <w:rPr>
-          <w:sz w:val="24"/>
-        </w:rPr>
-      </w:pPr>
-      <w:r>
-        <w:rPr>
-          <w:sz w:val="24"/>
-        </w:rPr>
-        <w:t xml:space="preserve"> </w:t>
-      </w:r>
-    </w:p>
-    <w:p>
-      <w:pPr>
-        <w:rPr>
-          <w:sz w:val="24"/>
-        </w:rPr>
-      </w:pPr>
-    </w:p>
-    <w:p>
-      <w:pPr>
-        <w:rPr>
-          <w:sz w:val="24"/>
-        </w:rPr>
-      </w:pPr>
-    </w:p>
-    <w:p>
-      <w:pPr>
-        <w:pStyle w:val="a8"/>
-        <w:numPr>
-          <w:ilvl w:val="0"/>
-          <w:numId w:val="1"/>
-        </w:numPr>
-        <w:ind w:firstLineChars="0"/>
-        <w:rPr>
-          <w:sz w:val="24"/>
-        </w:rPr>
-      </w:pPr>
-      <w:proofErr w:type="gramStart"/>
-      <w:r>
-        <w:rPr>
-          <w:sz w:val="24"/>
-        </w:rPr>
-        <w:t xml:space="preserve">什么是重定位？重定位的方式有哪两种？比较他们的不同。</w:t>
-      </w:r>
-    </w:p>
-    <w:p>
-      <w:pPr>
-        <w:rPr>
-          <w:sz w:val="24"/>
-        </w:rPr>
-      </w:pPr>
-    </w:p>
-    <w:p>
-      <w:pPr>
-        <w:rPr>
-          <w:sz w:val="24"/>
-        </w:rPr>
-      </w:pPr>
-      <w:r>
-        <w:rPr>
-          <w:rFonts w:hint="eastAsia"/>
-          <w:sz w:val="24"/>
-        </w:rPr>
-        <w:t xml:space="preserve"> </w:t>
-      </w:r>
-    </w:p>
-    <w:p>
-      <w:pPr>
-        <w:rPr>
-          <w:sz w:val="24"/>
-        </w:rPr>
-      </w:pPr>
-      <w:r>
-        <w:rPr>
-          <w:rFonts w:hint="eastAsia"/>
-          <w:sz w:val="24"/>
-        </w:rPr>
-        <w:t xml:space="preserve"> </w:t>
-      </w:r>
-    </w:p>
-    <w:p>
-      <w:pPr>
-        <w:rPr>
-          <w:sz w:val="24"/>
-        </w:rPr>
-      </w:pPr>
-      <w:r>
-        <w:rPr>
-          <w:rFonts w:hint="eastAsia"/>
-          <w:sz w:val="24"/>
-        </w:rPr>
-        <w:t xml:space="preserve"> </w:t>
-      </w:r>
-    </w:p>
-    <w:p>
-      <w:pPr>
-        <w:rPr>
-          <w:sz w:val="24"/>
-        </w:rPr>
-      </w:pPr>
-      <w:r>
-        <w:rPr>
-          <w:rFonts w:hint="eastAsia"/>
-          <w:sz w:val="24"/>
-        </w:rPr>
-        <w:t xml:space="preserve"> </w:t>
-      </w:r>
-    </w:p>
-    <w:p>
-      <w:pPr>
-        <w:rPr>
-          <w:sz w:val="24"/>
-        </w:rPr>
-      </w:pPr>
-      <w:r>
-        <w:rPr>
-          <w:rFonts w:hint="eastAsia"/>
-          <w:sz w:val="24"/>
-        </w:rPr>
-        <w:t xml:space="preserve"> </w:t>
-      </w:r>
-    </w:p>
-    <w:p>
-      <w:pPr>
-        <w:rPr>
-          <w:sz w:val="24"/>
-        </w:rPr>
-      </w:pPr>
-      <w:r>
-        <w:rPr>
-          <w:rFonts w:hint="eastAsia"/>
-          <w:sz w:val="24"/>
-        </w:rPr>
-        <w:t xml:space="preserve"> </w:t>
-      </w:r>
-    </w:p>
-    <w:p>
-      <w:pPr>
-        <w:rPr>
-          <w:sz w:val="24"/>
-        </w:rPr>
-      </w:pPr>
-      <w:r>
-        <w:rPr>
-          <w:rFonts w:hint="eastAsia"/>
-          <w:sz w:val="24"/>
-        </w:rPr>
-        <w:t xml:space="preserve"> </w:t>
-      </w:r>
-    </w:p>
-    <w:p>
-      <w:pPr>
-        <w:rPr>
-          <w:sz w:val="24"/>
-        </w:rPr>
-      </w:pPr>
-      <w:r>
-        <w:rPr>
-          <w:rFonts w:hint="eastAsia"/>
-          <w:sz w:val="24"/>
-        </w:rPr>
-        <w:t xml:space="preserve"> </w:t>
-      </w:r>
-    </w:p>
-    <w:p>
-      <w:pPr>
-        <w:rPr>
-          <w:sz w:val="24"/>
-        </w:rPr>
-      </w:pPr>
-      <w:r>
-        <w:rPr>
-          <w:rFonts w:hint="eastAsia"/>
-          <w:sz w:val="24"/>
-        </w:rPr>
-        <w:t xml:space="preserve"> </w:t>
-      </w:r>
-    </w:p>
-    <w:p>
-      <w:pPr>
-        <w:rPr>
-          <w:sz w:val="24"/>
-        </w:rPr>
-      </w:pPr>
-      <w:r>
-        <w:rPr>
-          <w:rFonts w:hint="eastAsia"/>
-          <w:sz w:val="24"/>
-        </w:rPr>
-        <w:t xml:space="preserve"> </w:t>
-      </w:r>
-    </w:p>
-    <w:p>
-      <w:pPr>
-        <w:rPr>
-          <w:sz w:val="24"/>
-        </w:rPr>
-      </w:pPr>
-      <w:r>
-        <w:rPr>
-          <w:sz w:val="24"/>
-        </w:rPr>
-        <w:t xml:space="preserve"> </w:t>
-      </w:r>
-    </w:p>
-    <w:p>
-      <w:pPr>
-        <w:rPr>
-          <w:sz w:val="24"/>
-        </w:rPr>
-      </w:pPr>
-      <w:r>
-        <w:rPr>
-          <w:sz w:val="24"/>
-        </w:rPr>
-        <w:t xml:space="preserve"> </w:t>
-      </w:r>
-    </w:p>
-    <w:p>
-      <w:pPr>
-        <w:rPr>
-          <w:sz w:val="24"/>
-        </w:rPr>
-      </w:pPr>
-    </w:p>
-    <w:p>
-      <w:pPr>
-        <w:rPr>
-          <w:sz w:val="24"/>
-        </w:rPr>
-      </w:pPr>
-    </w:p>
-    <w:p>
-      <w:pPr>
-        <w:pStyle w:val="a8"/>
-        <w:numPr>
-          <w:ilvl w:val="0"/>
-          <w:numId w:val="1"/>
-        </w:numPr>
-        <w:ind w:firstLineChars="0"/>
-        <w:rPr>
-          <w:sz w:val="24"/>
-        </w:rPr>
-      </w:pPr>
-      <w:proofErr w:type="gramStart"/>
-      <w:r>
-        <w:rPr>
-          <w:sz w:val="24"/>
-        </w:rPr>
-        <w:t xml:space="preserve">什么是进程的同步与互斥？</w:t>
-      </w:r>
-    </w:p>
-    <w:p>
-      <w:pPr>
-        <w:rPr>
-          <w:sz w:val="24"/>
-        </w:rPr>
-      </w:pPr>
-    </w:p>
-    <w:p>
-      <w:pPr>
-        <w:rPr>
-          <w:sz w:val="24"/>
-        </w:rPr>
-      </w:pPr>
-      <w:r>
-        <w:rPr>
-          <w:rFonts w:hint="eastAsia"/>
-          <w:sz w:val="24"/>
-        </w:rPr>
-        <w:t xml:space="preserve"> </w:t>
-      </w:r>
-    </w:p>
-    <w:p>
-      <w:pPr>
-        <w:rPr>
-          <w:sz w:val="24"/>
-        </w:rPr>
-      </w:pPr>
-      <w:r>
-        <w:rPr>
-          <w:rFonts w:hint="eastAsia"/>
-          <w:sz w:val="24"/>
-        </w:rPr>
-        <w:t xml:space="preserve"> </w:t>
-      </w:r>
-    </w:p>
-    <w:p>
-      <w:pPr>
-        <w:rPr>
-          <w:sz w:val="24"/>
-        </w:rPr>
-      </w:pPr>
-      <w:r>
-        <w:rPr>
-          <w:rFonts w:hint="eastAsia"/>
-          <w:sz w:val="24"/>
-        </w:rPr>
-        <w:t xml:space="preserve"> </w:t>
-      </w:r>
-    </w:p>
-    <w:p>
-      <w:pPr>
-        <w:rPr>
-          <w:sz w:val="24"/>
-        </w:rPr>
-      </w:pPr>
-      <w:r>
-        <w:rPr>
-          <w:rFonts w:hint="eastAsia"/>
-          <w:sz w:val="24"/>
-        </w:rPr>
-        <w:t xml:space="preserve"> </w:t>
-      </w:r>
-    </w:p>
-    <w:p>
-      <w:pPr>
-        <w:rPr>
-          <w:sz w:val="24"/>
-        </w:rPr>
-      </w:pPr>
-      <w:r>
-        <w:rPr>
-          <w:rFonts w:hint="eastAsia"/>
-          <w:sz w:val="24"/>
-        </w:rPr>
-        <w:t xml:space="preserve"> </w:t>
-      </w:r>
-    </w:p>
-    <w:p>
-      <w:pPr>
-        <w:rPr>
-          <w:sz w:val="24"/>
-        </w:rPr>
-      </w:pPr>
-      <w:r>
-        <w:rPr>
-          <w:rFonts w:hint="eastAsia"/>
-          <w:sz w:val="24"/>
-        </w:rPr>
-        <w:t xml:space="preserve"> </w:t>
-      </w:r>
-    </w:p>
-    <w:p>
-      <w:pPr>
-        <w:rPr>
-          <w:sz w:val="24"/>
-        </w:rPr>
-      </w:pPr>
-      <w:r>
-        <w:rPr>
-          <w:rFonts w:hint="eastAsia"/>
-          <w:sz w:val="24"/>
-        </w:rPr>
-        <w:t xml:space="preserve"> </w:t>
-      </w:r>
-    </w:p>
-    <w:p>
-      <w:pPr>
-        <w:rPr>
-          <w:sz w:val="24"/>
-        </w:rPr>
-      </w:pPr>
-      <w:r>
-        <w:rPr>
-          <w:rFonts w:hint="eastAsia"/>
-          <w:sz w:val="24"/>
-        </w:rPr>
-        <w:t xml:space="preserve"> </w:t>
-      </w:r>
-    </w:p>
-    <w:p>
-      <w:pPr>
-        <w:rPr>
-          <w:sz w:val="24"/>
-        </w:rPr>
-      </w:pPr>
-      <w:r>
-        <w:rPr>
-          <w:rFonts w:hint="eastAsia"/>
-          <w:sz w:val="24"/>
-        </w:rPr>
-        <w:t xml:space="preserve"> </w:t>
-      </w:r>
-    </w:p>
-    <w:p>
-      <w:pPr>
-        <w:rPr>
-          <w:sz w:val="24"/>
-        </w:rPr>
-      </w:pPr>
-      <w:r>
-        <w:rPr>
-          <w:rFonts w:hint="eastAsia"/>
-          <w:sz w:val="24"/>
-        </w:rPr>
-        <w:t xml:space="preserve"> </w:t>
-      </w:r>
-    </w:p>
-    <w:p>
-      <w:pPr>
-        <w:rPr>
-          <w:sz w:val="24"/>
-        </w:rPr>
-      </w:pPr>
-      <w:r>
-        <w:rPr>
-          <w:sz w:val="24"/>
-        </w:rPr>
-        <w:t xml:space="preserve"> </w:t>
-      </w:r>
-    </w:p>
-    <w:p>
-      <w:pPr>
-        <w:rPr>
-          <w:sz w:val="24"/>
-        </w:rPr>
-      </w:pPr>
-      <w:r>
-        <w:rPr>
-          <w:sz w:val="24"/>
-        </w:rPr>
-        <w:t xml:space="preserve"> </w:t>
-      </w:r>
-    </w:p>
-    <w:p>
-      <w:pPr>
-        <w:rPr>
-          <w:sz w:val="24"/>
-        </w:rPr>
-      </w:pPr>
-    </w:p>
-    <w:p>
-      <w:pPr>
-        <w:rPr>
-          <w:sz w:val="24"/>
-        </w:rPr>
-      </w:pPr>
-    </w:p>
-    <w:p>
-      <w:pPr>
-        <w:pStyle w:val="a8"/>
-        <w:numPr>
-          <w:ilvl w:val="0"/>
-          <w:numId w:val="1"/>
-        </w:numPr>
-        <w:ind w:firstLineChars="0"/>
-        <w:rPr>
-          <w:sz w:val="24"/>
-        </w:rPr>
-      </w:pPr>
-      <w:proofErr w:type="gramStart"/>
-      <w:r>
-        <w:rPr>
-          <w:sz w:val="24"/>
-        </w:rPr>
-        <w:t xml:space="preserve">简述固定分区和可变分区在管理方式上的区别。</w:t>
-      </w:r>
-    </w:p>
-    <w:p>
-      <w:pPr>
-        <w:rPr>
-          <w:sz w:val="24"/>
-        </w:rPr>
-      </w:pPr>
-    </w:p>
-    <w:p>
-      <w:pPr>
-        <w:rPr>
-          <w:sz w:val="24"/>
-        </w:rPr>
-      </w:pPr>
-      <w:r>
-        <w:rPr>
-          <w:rFonts w:hint="eastAsia"/>
-          <w:sz w:val="24"/>
-        </w:rPr>
-        <w:t xml:space="preserve"> </w:t>
-      </w:r>
-    </w:p>
-    <w:p>
-      <w:pPr>
-        <w:rPr>
-          <w:sz w:val="24"/>
-        </w:rPr>
-      </w:pPr>
-      <w:r>
-        <w:rPr>
-          <w:rFonts w:hint="eastAsia"/>
-          <w:sz w:val="24"/>
-        </w:rPr>
-        <w:t xml:space="preserve"> </w:t>
-      </w:r>
-    </w:p>
-    <w:p>
-      <w:pPr>
-        <w:rPr>
-          <w:sz w:val="24"/>
-        </w:rPr>
-      </w:pPr>
-      <w:r>
-        <w:rPr>
-          <w:rFonts w:hint="eastAsia"/>
-          <w:sz w:val="24"/>
-        </w:rPr>
-        <w:t xml:space="preserve"> </w:t>
-      </w:r>
-    </w:p>
-    <w:p>
-      <w:pPr>
-        <w:rPr>
-          <w:sz w:val="24"/>
-        </w:rPr>
-      </w:pPr>
-      <w:r>
-        <w:rPr>
-          <w:rFonts w:hint="eastAsia"/>
-          <w:sz w:val="24"/>
-        </w:rPr>
-        <w:t xml:space="preserve"> </w:t>
-      </w:r>
-    </w:p>
-    <w:p>
-      <w:pPr>
-        <w:rPr>
-          <w:sz w:val="24"/>
-        </w:rPr>
-      </w:pPr>
-      <w:r>
-        <w:rPr>
-          <w:rFonts w:hint="eastAsia"/>
-          <w:sz w:val="24"/>
-        </w:rPr>
-        <w:t xml:space="preserve"> </w:t>
-      </w:r>
-    </w:p>
-    <w:p>
-      <w:pPr>
-        <w:rPr>
-          <w:sz w:val="24"/>
-        </w:rPr>
-      </w:pPr>
-      <w:r>
-        <w:rPr>
-          <w:rFonts w:hint="eastAsia"/>
-          <w:sz w:val="24"/>
-        </w:rPr>
-        <w:t xml:space="preserve"> </w:t>
-      </w:r>
-    </w:p>
-    <w:p>
-      <w:pPr>
-        <w:rPr>
-          <w:sz w:val="24"/>
-        </w:rPr>
-      </w:pPr>
-      <w:r>
-        <w:rPr>
-          <w:rFonts w:hint="eastAsia"/>
-          <w:sz w:val="24"/>
-        </w:rPr>
-        <w:t xml:space="preserve"> </w:t>
-      </w:r>
-    </w:p>
-    <w:p>
-      <w:pPr>
-        <w:rPr>
-          <w:sz w:val="24"/>
-        </w:rPr>
-      </w:pPr>
-      <w:r>
-        <w:rPr>
-          <w:rFonts w:hint="eastAsia"/>
-          <w:sz w:val="24"/>
-        </w:rPr>
-        <w:t xml:space="preserve"> </w:t>
-      </w:r>
-    </w:p>
-    <w:p>
-      <w:pPr>
-        <w:rPr>
-          <w:sz w:val="24"/>
-        </w:rPr>
-      </w:pPr>
-      <w:r>
-        <w:rPr>
-          <w:rFonts w:hint="eastAsia"/>
-          <w:sz w:val="24"/>
-        </w:rPr>
-        <w:t xml:space="preserve"> </w:t>
-      </w:r>
-    </w:p>
-    <w:p>
-      <w:pPr>
-        <w:rPr>
-          <w:sz w:val="24"/>
-        </w:rPr>
-      </w:pPr>
-      <w:r>
-        <w:rPr>
-          <w:rFonts w:hint="eastAsia"/>
-          <w:sz w:val="24"/>
-        </w:rPr>
-        <w:t xml:space="preserve"> </w:t>
-      </w:r>
-    </w:p>
-    <w:p>
-      <w:pPr>
-        <w:rPr>
-          <w:sz w:val="24"/>
-        </w:rPr>
-      </w:pPr>
-      <w:r>
-        <w:rPr>
-          <w:sz w:val="24"/>
-        </w:rPr>
-        <w:t xml:space="preserve"> </w:t>
-      </w:r>
-    </w:p>
-    <w:p>
-      <w:pPr>
-        <w:rPr>
-          <w:sz w:val="24"/>
-        </w:rPr>
-      </w:pPr>
-      <w:r>
-        <w:rPr>
-          <w:sz w:val="24"/>
-        </w:rPr>
-        <w:t xml:space="preserve"> </w:t>
-      </w:r>
-    </w:p>
-    <w:p>
-      <w:pPr>
-        <w:rPr>
-          <w:sz w:val="24"/>
-        </w:rPr>
-      </w:pPr>
-    </w:p>
-    <w:p>
-      <w:pPr>
-        <w:rPr>
-          <w:sz w:val="24"/>
-        </w:rPr>
-      </w:pPr>
-    </w:p>
-    <w:p>
-      <w:pPr>
-        <w:pStyle w:val="a8"/>
-        <w:numPr>
-          <w:ilvl w:val="0"/>
-          <w:numId w:val="1"/>
-        </w:numPr>
-        <w:ind w:firstLineChars="0"/>
-        <w:rPr>
-          <w:sz w:val="24"/>
-        </w:rPr>
-      </w:pPr>
-      <w:proofErr w:type="gramStart"/>
-      <w:r>
-        <w:rPr>
-          <w:sz w:val="24"/>
-        </w:rPr>
-        <w:t xml:space="preserve">作业调度的功能有哪些？</w:t>
-      </w:r>
-    </w:p>
-    <w:p>
-      <w:pPr>
-        <w:rPr>
-          <w:sz w:val="24"/>
-        </w:rPr>
-      </w:pPr>
-    </w:p>
-    <w:p>
-      <w:pPr>
-        <w:rPr>
-          <w:sz w:val="24"/>
-        </w:rPr>
-      </w:pPr>
-      <w:r>
-        <w:rPr>
-          <w:rFonts w:hint="eastAsia"/>
-          <w:sz w:val="24"/>
-        </w:rPr>
-        <w:t xml:space="preserve"> </w:t>
-      </w:r>
-    </w:p>
-    <w:p>
-      <w:pPr>
-        <w:rPr>
-          <w:sz w:val="24"/>
-        </w:rPr>
-      </w:pPr>
-      <w:r>
-        <w:rPr>
-          <w:rFonts w:hint="eastAsia"/>
-          <w:sz w:val="24"/>
-        </w:rPr>
-        <w:t xml:space="preserve"> </w:t>
-      </w:r>
-    </w:p>
-    <w:p>
-      <w:pPr>
-        <w:rPr>
-          <w:sz w:val="24"/>
-        </w:rPr>
-      </w:pPr>
-      <w:r>
-        <w:rPr>
-          <w:rFonts w:hint="eastAsia"/>
-          <w:sz w:val="24"/>
-        </w:rPr>
-        <w:t xml:space="preserve"> </w:t>
-      </w:r>
-    </w:p>
-    <w:p>
-      <w:pPr>
-        <w:rPr>
-          <w:sz w:val="24"/>
-        </w:rPr>
-      </w:pPr>
-      <w:r>
-        <w:rPr>
-          <w:rFonts w:hint="eastAsia"/>
-          <w:sz w:val="24"/>
-        </w:rPr>
-        <w:t xml:space="preserve"> </w:t>
-      </w:r>
-    </w:p>
-    <w:p>
-      <w:pPr>
-        <w:rPr>
-          <w:sz w:val="24"/>
-        </w:rPr>
-      </w:pPr>
-      <w:r>
-        <w:rPr>
-          <w:rFonts w:hint="eastAsia"/>
-          <w:sz w:val="24"/>
-        </w:rPr>
-        <w:t xml:space="preserve"> </w:t>
-      </w:r>
-    </w:p>
-    <w:p>
-      <w:pPr>
-        <w:rPr>
-          <w:sz w:val="24"/>
-        </w:rPr>
-      </w:pPr>
-      <w:r>
-        <w:rPr>
-          <w:rFonts w:hint="eastAsia"/>
-          <w:sz w:val="24"/>
-        </w:rPr>
-        <w:t xml:space="preserve"> </w:t>
-      </w:r>
-    </w:p>
-    <w:p>
-      <w:pPr>
-        <w:rPr>
-          <w:sz w:val="24"/>
-        </w:rPr>
-      </w:pPr>
-      <w:r>
-        <w:rPr>
-          <w:rFonts w:hint="eastAsia"/>
-          <w:sz w:val="24"/>
-        </w:rPr>
-        <w:t xml:space="preserve"> </w:t>
-      </w:r>
-    </w:p>
-    <w:p>
-      <w:pPr>
-        <w:rPr>
-          <w:sz w:val="24"/>
-        </w:rPr>
-      </w:pPr>
-      <w:r>
-        <w:rPr>
-          <w:rFonts w:hint="eastAsia"/>
-          <w:sz w:val="24"/>
-        </w:rPr>
-        <w:t xml:space="preserve"> </w:t>
-      </w:r>
-    </w:p>
-    <w:p>
-      <w:pPr>
-        <w:rPr>
-          <w:sz w:val="24"/>
-        </w:rPr>
-      </w:pPr>
-      <w:r>
-        <w:rPr>
-          <w:rFonts w:hint="eastAsia"/>
-          <w:sz w:val="24"/>
-        </w:rPr>
-        <w:t xml:space="preserve"> </w:t>
-      </w:r>
-    </w:p>
-    <w:p>
-      <w:pPr>
-        <w:rPr>
-          <w:sz w:val="24"/>
-        </w:rPr>
-      </w:pPr>
-      <w:r>
-        <w:rPr>
-          <w:rFonts w:hint="eastAsia"/>
-          <w:sz w:val="24"/>
-        </w:rPr>
-        <w:t xml:space="preserve"> </w:t>
-      </w:r>
-    </w:p>
-    <w:p>
-      <w:pPr>
-        <w:rPr>
-          <w:sz w:val="24"/>
-        </w:rPr>
-      </w:pPr>
-      <w:r>
-        <w:rPr>
-          <w:sz w:val="24"/>
-        </w:rPr>
-        <w:t xml:space="preserve"> </w:t>
-      </w:r>
-    </w:p>
-    <w:p>
-      <w:pPr>
-        <w:rPr>
-          <w:sz w:val="24"/>
-        </w:rPr>
-      </w:pPr>
-      <w:r>
-        <w:rPr>
-          <w:sz w:val="24"/>
-        </w:rPr>
-        <w:t xml:space="preserve"> </w:t>
-      </w:r>
-    </w:p>
-    <w:p>
-      <w:pPr>
-        <w:rPr>
-          <w:sz w:val="24"/>
-        </w:rPr>
-      </w:pPr>
-    </w:p>
-    <w:p>
-      <w:pPr>
-        <w:rPr>
-          <w:sz w:val="24"/>
-        </w:rPr>
-      </w:pPr>
-      <w:r>
-        <w:rPr>
-          <w:sz w:val="24"/>
-        </w:rPr>
-        <w:t/>
-      </w:r>
+    </w:p>
+    <w:p>
+      <w:pPr>
+        <w:rPr>
+          <w:sz w:val="24"/>
+        </w:rPr>
+      </w:pPr>
+    </w:p>
+    <w:p>
+      <w:pPr>
+        <w:rPr>
+          <w:sz w:val="24"/>
+        </w:rPr>
+      </w:pPr>
+    </w:p>
+    <w:p>
+      <w:pPr>
+        <w:rPr>
+          <w:sz w:val="24"/>
+        </w:rPr>
+      </w:pPr>
+    </w:p>
+    <w:p>
+      <w:pPr>
+        <w:rPr>
+          <w:sz w:val="24"/>
+        </w:rPr>
+      </w:pPr>
+    </w:p>
+    <w:p>
+      <w:pPr>
+        <w:rPr>
+          <w:sz w:val="24"/>
+        </w:rPr>
+      </w:pPr>
     </w:p>
     <w:p>
       <w:pPr>
@@ -8480,7 +5507,7 @@
 </file>
 
 <file path=customXml/itemProps1.xml><?xml version="1.0" encoding="utf-8"?>
-<ds:datastoreItem xmlns:ds="http://schemas.openxmlformats.org/officeDocument/2006/customXml" ds:itemID="{7D2B6C90-9CB2-4A18-958B-609E352C9C89}">
+<ds:datastoreItem xmlns:ds="http://schemas.openxmlformats.org/officeDocument/2006/customXml" ds:itemID="{47059FAC-2A59-44F5-8678-17DF03A02FCF}">
   <ds:schemaRefs>
     <ds:schemaRef ds:uri="http://schemas.openxmlformats.org/officeDocument/2006/bibliography"/>
   </ds:schemaRefs>

</xml_diff>